<commit_message>
Workflow : modification de la dénomination des acteurs pour être plus générique GIM --> Assistant Producteur --> Gestionnaire
</commit_message>
<xml_diff>
--- a/Check-list prise de contact.docx
+++ b/Check-list prise de contact.docx
@@ -1,6 +1,6 @@
 
 <file path=word/document.xml><?xml version="1.0" encoding="utf-8"?>
-<w:document xmlns:wpc="http://schemas.microsoft.com/office/word/2010/wordprocessingCanvas" xmlns:mc="http://schemas.openxmlformats.org/markup-compatibility/2006" xmlns:o="urn:schemas-microsoft-com:office:office" xmlns:r="http://schemas.openxmlformats.org/officeDocument/2006/relationships" xmlns:m="http://schemas.openxmlformats.org/officeDocument/2006/math" xmlns:v="urn:schemas-microsoft-com:vml" xmlns:wp14="http://schemas.microsoft.com/office/word/2010/wordprocessingDrawing" xmlns:wp="http://schemas.openxmlformats.org/drawingml/2006/wordprocessingDrawing" xmlns:w10="urn:schemas-microsoft-com:office:word" xmlns:w="http://schemas.openxmlformats.org/wordprocessingml/2006/main" xmlns:w14="http://schemas.microsoft.com/office/word/2010/wordml" xmlns:wpg="http://schemas.microsoft.com/office/word/2010/wordprocessingGroup" xmlns:wpi="http://schemas.microsoft.com/office/word/2010/wordprocessingInk" xmlns:wne="http://schemas.microsoft.com/office/word/2006/wordml" xmlns:wps="http://schemas.microsoft.com/office/word/2010/wordprocessingShape" mc:Ignorable="w14 wp14">
+<w:document xmlns:ve="http://schemas.openxmlformats.org/markup-compatibility/2006" xmlns:o="urn:schemas-microsoft-com:office:office" xmlns:r="http://schemas.openxmlformats.org/officeDocument/2006/relationships" xmlns:m="http://schemas.openxmlformats.org/officeDocument/2006/math" xmlns:v="urn:schemas-microsoft-com:vml" xmlns:wp="http://schemas.openxmlformats.org/drawingml/2006/wordprocessingDrawing" xmlns:w10="urn:schemas-microsoft-com:office:word" xmlns:w="http://schemas.openxmlformats.org/wordprocessingml/2006/main" xmlns:wne="http://schemas.microsoft.com/office/word/2006/wordml">
   <w:body>
     <w:tbl>
       <w:tblPr>
@@ -11,7 +11,7 @@
           <w:left w:w="0" w:type="dxa"/>
           <w:right w:w="0" w:type="dxa"/>
         </w:tblCellMar>
-        <w:tblLook w:val="0000" w:firstRow="0" w:lastRow="0" w:firstColumn="0" w:lastColumn="0" w:noHBand="0" w:noVBand="0"/>
+        <w:tblLook w:val="0000"/>
       </w:tblPr>
       <w:tblGrid>
         <w:gridCol w:w="1532"/>
@@ -123,8 +123,8 @@
                   <v:path o:extrusionok="f" gradientshapeok="t" o:connecttype="rect"/>
                   <o:lock v:ext="edit" aspectratio="t"/>
                 </v:shapetype>
-                <v:shape id="_x0000_s1027" type="#_x0000_t75" style="position:absolute;left:0;text-align:left;margin-left:85.05pt;margin-top:680.4pt;width:130.5pt;height:144.75pt;z-index:-251658752;mso-position-horizontal-relative:page;mso-position-vertical-relative:page" o:allowincell="f">
-                  <v:imagedata r:id="rId8" o:title="AddressBe"/>
+                <v:shape id="_x0000_s1027" type="#_x0000_t75" style="position:absolute;left:0;text-align:left;margin-left:85.05pt;margin-top:680.4pt;width:130.5pt;height:144.75pt;z-index:-1;mso-position-horizontal-relative:page;mso-position-vertical-relative:page" o:allowincell="f">
+                  <v:imagedata r:id="rId7" o:title="AddressBe"/>
                   <w10:wrap anchorx="page" anchory="page"/>
                   <w10:anchorlock/>
                 </v:shape>
@@ -136,8 +136,8 @@
                 <w:lang w:val="en-GB"/>
               </w:rPr>
               <w:pict>
-                <v:shape id="_x0000_s1026" type="#_x0000_t75" style="position:absolute;left:0;text-align:left;margin-left:85.05pt;margin-top:28.35pt;width:178.5pt;height:96.75pt;z-index:251656704;mso-position-horizontal-relative:page;mso-position-vertical-relative:page" o:allowincell="f" fillcolor="window">
-                  <v:imagedata r:id="rId9" o:title=""/>
+                <v:shape id="_x0000_s1026" type="#_x0000_t75" style="position:absolute;left:0;text-align:left;margin-left:85.05pt;margin-top:28.35pt;width:178.5pt;height:96.75pt;z-index:1;mso-position-horizontal-relative:page;mso-position-vertical-relative:page" o:allowincell="f" fillcolor="window">
+                  <v:imagedata r:id="rId8" o:title=""/>
                   <w10:wrap anchorx="page" anchory="page"/>
                 </v:shape>
               </w:pict>
@@ -178,7 +178,32 @@
                 <w:sz w:val="18"/>
                 <w:szCs w:val="18"/>
               </w:rPr>
-              <w:t xml:space="preserve">Doc ref.: </w:t>
+              <w:t xml:space="preserve">Doc </w:t>
+            </w:r>
+            <w:proofErr w:type="spellStart"/>
+            <w:proofErr w:type="gramStart"/>
+            <w:r>
+              <w:rPr>
+                <w:sz w:val="18"/>
+                <w:szCs w:val="18"/>
+              </w:rPr>
+              <w:t>ref</w:t>
+            </w:r>
+            <w:proofErr w:type="spellEnd"/>
+            <w:r>
+              <w:rPr>
+                <w:sz w:val="18"/>
+                <w:szCs w:val="18"/>
+              </w:rPr>
+              <w:t>.:</w:t>
+            </w:r>
+            <w:proofErr w:type="gramEnd"/>
+            <w:r>
+              <w:rPr>
+                <w:sz w:val="18"/>
+                <w:szCs w:val="18"/>
+              </w:rPr>
+              <w:t xml:space="preserve"> </w:t>
             </w:r>
           </w:p>
           <w:p>
@@ -230,7 +255,23 @@
                 <w:sz w:val="18"/>
                 <w:szCs w:val="18"/>
               </w:rPr>
-              <w:t>Doc id: C130606/FDO/fdo/003</w:t>
+              <w:t>Doc id: C130606/FDO/</w:t>
+            </w:r>
+            <w:proofErr w:type="spellStart"/>
+            <w:r>
+              <w:rPr>
+                <w:sz w:val="18"/>
+                <w:szCs w:val="18"/>
+              </w:rPr>
+              <w:t>fdo</w:t>
+            </w:r>
+            <w:proofErr w:type="spellEnd"/>
+            <w:r>
+              <w:rPr>
+                <w:sz w:val="18"/>
+                <w:szCs w:val="18"/>
+              </w:rPr>
+              <w:t>/003</w:t>
             </w:r>
             <w:bookmarkEnd w:id="3"/>
           </w:p>
@@ -244,11 +285,11 @@
           <w:lang w:val="en-US"/>
         </w:rPr>
         <w:sectPr>
-          <w:headerReference w:type="default" r:id="rId10"/>
-          <w:footerReference w:type="even" r:id="rId11"/>
-          <w:footerReference w:type="default" r:id="rId12"/>
-          <w:headerReference w:type="first" r:id="rId13"/>
-          <w:footerReference w:type="first" r:id="rId14"/>
+          <w:headerReference w:type="default" r:id="rId9"/>
+          <w:footerReference w:type="even" r:id="rId10"/>
+          <w:footerReference w:type="default" r:id="rId11"/>
+          <w:headerReference w:type="first" r:id="rId12"/>
+          <w:footerReference w:type="first" r:id="rId13"/>
           <w:pgSz w:w="11907" w:h="16840" w:code="9"/>
           <w:pgMar w:top="839" w:right="1134" w:bottom="851" w:left="3686" w:header="567" w:footer="335" w:gutter="0"/>
           <w:pgNumType w:start="1"/>
@@ -259,7 +300,7 @@
     </w:p>
     <w:p>
       <w:pPr>
-        <w:pStyle w:val="BodyText"/>
+        <w:pStyle w:val="Corpsdetexte"/>
       </w:pPr>
       <w:bookmarkStart w:id="5" w:name="TOCTitle"/>
       <w:r>
@@ -283,7 +324,7 @@
           <w:insideV w:val="single" w:sz="4" w:space="0" w:color="auto"/>
         </w:tblBorders>
         <w:tblLayout w:type="fixed"/>
-        <w:tblLook w:val="0000" w:firstRow="0" w:lastRow="0" w:firstColumn="0" w:lastColumn="0" w:noHBand="0" w:noVBand="0"/>
+        <w:tblLook w:val="0000"/>
       </w:tblPr>
       <w:tblGrid>
         <w:gridCol w:w="2835"/>
@@ -458,8 +499,13 @@
             <w:shd w:val="clear" w:color="auto" w:fill="auto"/>
           </w:tcPr>
           <w:p>
+            <w:proofErr w:type="spellStart"/>
             <w:r>
-              <w:t>Editeur responsable</w:t>
+              <w:t>Editeur</w:t>
+            </w:r>
+            <w:proofErr w:type="spellEnd"/>
+            <w:r>
+              <w:t xml:space="preserve"> responsable</w:t>
             </w:r>
           </w:p>
         </w:tc>
@@ -485,12 +531,12 @@
     </w:tbl>
     <w:p>
       <w:pPr>
-        <w:pStyle w:val="BodyText"/>
+        <w:pStyle w:val="Corpsdetexte"/>
       </w:pPr>
     </w:p>
     <w:p>
       <w:pPr>
-        <w:pStyle w:val="BodyText"/>
+        <w:pStyle w:val="Corpsdetexte"/>
       </w:pPr>
       <w:r>
         <w:rPr>
@@ -512,7 +558,7 @@
           <w:insideV w:val="single" w:sz="4" w:space="0" w:color="auto"/>
         </w:tblBorders>
         <w:tblLayout w:type="fixed"/>
-        <w:tblLook w:val="0000" w:firstRow="0" w:lastRow="0" w:firstColumn="0" w:lastColumn="0" w:noHBand="0" w:noVBand="0"/>
+        <w:tblLook w:val="0000"/>
       </w:tblPr>
       <w:tblGrid>
         <w:gridCol w:w="3402"/>
@@ -648,12 +694,12 @@
     </w:tbl>
     <w:p>
       <w:pPr>
-        <w:pStyle w:val="BodyText"/>
+        <w:pStyle w:val="Corpsdetexte"/>
       </w:pPr>
     </w:p>
     <w:p>
       <w:pPr>
-        <w:pStyle w:val="BodyText"/>
+        <w:pStyle w:val="Corpsdetexte"/>
       </w:pPr>
       <w:bookmarkStart w:id="6" w:name="_GoBack"/>
       <w:bookmarkEnd w:id="6"/>
@@ -683,7 +729,7 @@
           <w:insideV w:val="single" w:sz="4" w:space="0" w:color="auto"/>
         </w:tblBorders>
         <w:tblLayout w:type="fixed"/>
-        <w:tblLook w:val="0000" w:firstRow="0" w:lastRow="0" w:firstColumn="0" w:lastColumn="0" w:noHBand="0" w:noVBand="0"/>
+        <w:tblLook w:val="0000"/>
       </w:tblPr>
       <w:tblGrid>
         <w:gridCol w:w="3402"/>
@@ -726,12 +772,14 @@
                 <w:b/>
               </w:rPr>
             </w:pPr>
+            <w:proofErr w:type="spellStart"/>
             <w:r>
               <w:rPr>
                 <w:b/>
               </w:rPr>
               <w:t>version.rév</w:t>
             </w:r>
+            <w:proofErr w:type="spellEnd"/>
           </w:p>
         </w:tc>
         <w:tc>
@@ -833,7 +881,15 @@
           </w:tcPr>
           <w:p>
             <w:r>
-              <w:t xml:space="preserve">Final revision </w:t>
+              <w:t xml:space="preserve">Final </w:t>
+            </w:r>
+            <w:proofErr w:type="spellStart"/>
+            <w:r>
+              <w:t>revision</w:t>
+            </w:r>
+            <w:proofErr w:type="spellEnd"/>
+            <w:r>
+              <w:t xml:space="preserve"> </w:t>
             </w:r>
           </w:p>
         </w:tc>
@@ -875,12 +931,12 @@
     </w:tbl>
     <w:p>
       <w:pPr>
-        <w:pStyle w:val="BodyText"/>
+        <w:pStyle w:val="Corpsdetexte"/>
       </w:pPr>
     </w:p>
     <w:p>
       <w:pPr>
-        <w:pStyle w:val="TOCHeading"/>
+        <w:pStyle w:val="En-ttedetabledesmatires"/>
       </w:pPr>
       <w:r>
         <w:br w:type="page"/>
@@ -901,7 +957,7 @@
     <w:bookmarkEnd w:id="9"/>
     <w:p>
       <w:pPr>
-        <w:pStyle w:val="TOC1"/>
+        <w:pStyle w:val="TM1"/>
         <w:rPr>
           <w:rFonts w:asciiTheme="minorHAnsi" w:eastAsiaTheme="minorEastAsia" w:hAnsiTheme="minorHAnsi" w:cstheme="minorBidi"/>
           <w:b w:val="0"/>
@@ -931,7 +987,7 @@
       <w:hyperlink w:anchor="_Toc402191426" w:history="1">
         <w:r>
           <w:rPr>
-            <w:rStyle w:val="Hyperlink"/>
+            <w:rStyle w:val="Lienhypertexte"/>
             <w:noProof/>
           </w:rPr>
           <w:t>Préambule</w:t>
@@ -988,7 +1044,7 @@
     </w:p>
     <w:p>
       <w:pPr>
-        <w:pStyle w:val="TOC1"/>
+        <w:pStyle w:val="TM1"/>
         <w:rPr>
           <w:rFonts w:asciiTheme="minorHAnsi" w:eastAsiaTheme="minorEastAsia" w:hAnsiTheme="minorHAnsi" w:cstheme="minorBidi"/>
           <w:b w:val="0"/>
@@ -1000,7 +1056,7 @@
       <w:hyperlink w:anchor="_Toc402191427" w:history="1">
         <w:r>
           <w:rPr>
-            <w:rStyle w:val="Hyperlink"/>
+            <w:rStyle w:val="Lienhypertexte"/>
             <w:noProof/>
           </w:rPr>
           <w:t>1</w:t>
@@ -1017,7 +1073,7 @@
         </w:r>
         <w:r>
           <w:rPr>
-            <w:rStyle w:val="Hyperlink"/>
+            <w:rStyle w:val="Lienhypertexte"/>
             <w:noProof/>
           </w:rPr>
           <w:t>Check-list de la prise de contact</w:t>
@@ -1074,7 +1130,7 @@
     </w:p>
     <w:p>
       <w:pPr>
-        <w:pStyle w:val="TOC2"/>
+        <w:pStyle w:val="TM2"/>
         <w:rPr>
           <w:rFonts w:asciiTheme="minorHAnsi" w:eastAsiaTheme="minorEastAsia" w:hAnsiTheme="minorHAnsi" w:cstheme="minorBidi"/>
           <w:sz w:val="22"/>
@@ -1085,7 +1141,7 @@
       <w:hyperlink w:anchor="_Toc402191428" w:history="1">
         <w:r>
           <w:rPr>
-            <w:rStyle w:val="Hyperlink"/>
+            <w:rStyle w:val="Lienhypertexte"/>
           </w:rPr>
           <w:t>1.1</w:t>
         </w:r>
@@ -1100,7 +1156,7 @@
         </w:r>
         <w:r>
           <w:rPr>
-            <w:rStyle w:val="Hyperlink"/>
+            <w:rStyle w:val="Lienhypertexte"/>
           </w:rPr>
           <w:t>Liste des éléments importants à aborder avec le producteur</w:t>
         </w:r>
@@ -1149,7 +1205,7 @@
     </w:p>
     <w:p>
       <w:pPr>
-        <w:pStyle w:val="TOC3"/>
+        <w:pStyle w:val="TM3"/>
         <w:rPr>
           <w:rFonts w:asciiTheme="minorHAnsi" w:eastAsiaTheme="minorEastAsia" w:hAnsiTheme="minorHAnsi" w:cstheme="minorBidi"/>
           <w:sz w:val="22"/>
@@ -1160,7 +1216,7 @@
       <w:hyperlink w:anchor="_Toc402191429" w:history="1">
         <w:r>
           <w:rPr>
-            <w:rStyle w:val="Hyperlink"/>
+            <w:rStyle w:val="Lienhypertexte"/>
           </w:rPr>
           <w:t>1.1.1</w:t>
         </w:r>
@@ -1175,7 +1231,7 @@
         </w:r>
         <w:r>
           <w:rPr>
-            <w:rStyle w:val="Hyperlink"/>
+            <w:rStyle w:val="Lienhypertexte"/>
           </w:rPr>
           <w:t>Présentation du projet</w:t>
         </w:r>
@@ -1224,7 +1280,7 @@
     </w:p>
     <w:p>
       <w:pPr>
-        <w:pStyle w:val="TOC3"/>
+        <w:pStyle w:val="TM3"/>
         <w:rPr>
           <w:rFonts w:asciiTheme="minorHAnsi" w:eastAsiaTheme="minorEastAsia" w:hAnsiTheme="minorHAnsi" w:cstheme="minorBidi"/>
           <w:sz w:val="22"/>
@@ -1235,7 +1291,7 @@
       <w:hyperlink w:anchor="_Toc402191430" w:history="1">
         <w:r>
           <w:rPr>
-            <w:rStyle w:val="Hyperlink"/>
+            <w:rStyle w:val="Lienhypertexte"/>
           </w:rPr>
           <w:t>1.1.2</w:t>
         </w:r>
@@ -1250,7 +1306,7 @@
         </w:r>
         <w:r>
           <w:rPr>
-            <w:rStyle w:val="Hyperlink"/>
+            <w:rStyle w:val="Lienhypertexte"/>
           </w:rPr>
           <w:t>Présentation du workflow</w:t>
         </w:r>
@@ -1299,7 +1355,7 @@
     </w:p>
     <w:p>
       <w:pPr>
-        <w:pStyle w:val="TOC3"/>
+        <w:pStyle w:val="TM3"/>
         <w:rPr>
           <w:rFonts w:asciiTheme="minorHAnsi" w:eastAsiaTheme="minorEastAsia" w:hAnsiTheme="minorHAnsi" w:cstheme="minorBidi"/>
           <w:sz w:val="22"/>
@@ -1310,7 +1366,7 @@
       <w:hyperlink w:anchor="_Toc402191431" w:history="1">
         <w:r>
           <w:rPr>
-            <w:rStyle w:val="Hyperlink"/>
+            <w:rStyle w:val="Lienhypertexte"/>
           </w:rPr>
           <w:t>1.1.3</w:t>
         </w:r>
@@ -1325,7 +1381,7 @@
         </w:r>
         <w:r>
           <w:rPr>
-            <w:rStyle w:val="Hyperlink"/>
+            <w:rStyle w:val="Lienhypertexte"/>
           </w:rPr>
           <w:t>Identification de la ressource à documenter (questionnaire d’orientation)</w:t>
         </w:r>
@@ -1374,7 +1430,7 @@
     </w:p>
     <w:p>
       <w:pPr>
-        <w:pStyle w:val="TOC3"/>
+        <w:pStyle w:val="TM3"/>
         <w:rPr>
           <w:rFonts w:asciiTheme="minorHAnsi" w:eastAsiaTheme="minorEastAsia" w:hAnsiTheme="minorHAnsi" w:cstheme="minorBidi"/>
           <w:sz w:val="22"/>
@@ -1385,7 +1441,7 @@
       <w:hyperlink w:anchor="_Toc402191432" w:history="1">
         <w:r>
           <w:rPr>
-            <w:rStyle w:val="Hyperlink"/>
+            <w:rStyle w:val="Lienhypertexte"/>
           </w:rPr>
           <w:t>1.1.4</w:t>
         </w:r>
@@ -1400,7 +1456,7 @@
         </w:r>
         <w:r>
           <w:rPr>
-            <w:rStyle w:val="Hyperlink"/>
+            <w:rStyle w:val="Lienhypertexte"/>
           </w:rPr>
           <w:t>Aspects pratiques</w:t>
         </w:r>
@@ -1449,7 +1505,7 @@
     </w:p>
     <w:p>
       <w:pPr>
-        <w:pStyle w:val="BodyText"/>
+        <w:pStyle w:val="Corpsdetexte"/>
         <w:spacing w:before="240"/>
         <w:rPr>
           <w:b/>
@@ -1492,7 +1548,7 @@
     </w:p>
     <w:p>
       <w:pPr>
-        <w:pStyle w:val="Heading1"/>
+        <w:pStyle w:val="Titre1"/>
       </w:pPr>
       <w:bookmarkStart w:id="12" w:name="_Toc402191427"/>
       <w:r>
@@ -1503,31 +1559,46 @@
     </w:p>
     <w:p>
       <w:pPr>
-        <w:pStyle w:val="Heading2"/>
+        <w:pStyle w:val="Titre2"/>
         <w:spacing w:line="360" w:lineRule="auto"/>
         <w:jc w:val="both"/>
       </w:pPr>
       <w:bookmarkStart w:id="13" w:name="_Toc402191428"/>
       <w:r>
-        <w:t>Liste des éléments importants à aborder avec le producteur</w:t>
-      </w:r>
+        <w:t xml:space="preserve">Liste des éléments importants à aborder avec le </w:t>
+      </w:r>
+      <w:del w:id="14" w:author="Vincent Bombaerts" w:date="2014-11-28T11:04:00Z">
+        <w:r>
+          <w:delText>producteur</w:delText>
+        </w:r>
+      </w:del>
       <w:bookmarkEnd w:id="13"/>
+      <w:ins w:id="15" w:author="Vincent Bombaerts" w:date="2014-11-28T11:04:00Z">
+        <w:r>
+          <w:t xml:space="preserve">gestionnaire de la </w:t>
+        </w:r>
+      </w:ins>
+      <w:ins w:id="16" w:author="Vincent Bombaerts" w:date="2014-11-28T11:05:00Z">
+        <w:r>
+          <w:t>ressource</w:t>
+        </w:r>
+      </w:ins>
     </w:p>
     <w:p>
       <w:pPr>
-        <w:pStyle w:val="Heading3"/>
+        <w:pStyle w:val="Titre3"/>
         <w:spacing w:line="360" w:lineRule="auto"/>
         <w:jc w:val="both"/>
       </w:pPr>
-      <w:bookmarkStart w:id="14" w:name="_Toc402191429"/>
+      <w:bookmarkStart w:id="17" w:name="_Toc402191429"/>
       <w:r>
         <w:t>Présentation du projet</w:t>
       </w:r>
-      <w:bookmarkEnd w:id="14"/>
+      <w:bookmarkEnd w:id="17"/>
     </w:p>
     <w:p>
       <w:pPr>
-        <w:pStyle w:val="BodyText"/>
+        <w:pStyle w:val="Corpsdetexte"/>
         <w:numPr>
           <w:ilvl w:val="0"/>
           <w:numId w:val="31"/>
@@ -1541,7 +1612,7 @@
     </w:p>
     <w:p>
       <w:pPr>
-        <w:pStyle w:val="BodyText"/>
+        <w:pStyle w:val="Corpsdetexte"/>
         <w:numPr>
           <w:ilvl w:val="0"/>
           <w:numId w:val="31"/>
@@ -1550,24 +1621,68 @@
         <w:jc w:val="both"/>
       </w:pPr>
       <w:r>
-        <w:t>Intérêt du producteur à y participer : augmentation de la lisibilité de sa ressource, plus grande utilisation de sa ressource…</w:t>
+        <w:t xml:space="preserve">Intérêt du </w:t>
+      </w:r>
+      <w:del w:id="18" w:author="Vincent Bombaerts" w:date="2014-11-28T11:04:00Z">
+        <w:r>
+          <w:delText xml:space="preserve">producteur </w:delText>
+        </w:r>
+      </w:del>
+      <w:ins w:id="19" w:author="Vincent Bombaerts" w:date="2014-11-28T11:04:00Z">
+        <w:r>
+          <w:t>gestionnaire</w:t>
+        </w:r>
+        <w:r>
+          <w:t xml:space="preserve"> </w:t>
+        </w:r>
+      </w:ins>
+      <w:ins w:id="20" w:author="Vincent Bombaerts" w:date="2014-11-28T11:05:00Z">
+        <w:r>
+          <w:t xml:space="preserve">de la ressource </w:t>
+        </w:r>
+      </w:ins>
+      <w:r>
+        <w:t>à y participer : augmentation de la lisibilité de sa ressource, plus grande utilisation de sa ressource</w:t>
+      </w:r>
+      <w:ins w:id="21" w:author="Vincent Bombaerts" w:date="2014-11-28T11:04:00Z">
+        <w:r>
+          <w:t xml:space="preserve">, aide offerte </w:t>
+        </w:r>
+      </w:ins>
+      <w:ins w:id="22" w:author="Vincent Bombaerts" w:date="2014-11-28T11:05:00Z">
+        <w:r>
+          <w:t xml:space="preserve">pour remplir son </w:t>
+        </w:r>
+      </w:ins>
+      <w:ins w:id="23" w:author="Vincent Bombaerts" w:date="2014-11-28T11:04:00Z">
+        <w:r>
+          <w:t>obligation de documentation</w:t>
+        </w:r>
+      </w:ins>
+      <w:ins w:id="24" w:author="Vincent Bombaerts" w:date="2014-11-28T11:05:00Z">
+        <w:r>
+          <w:t xml:space="preserve"> (InfraSIG, INSPIRE)</w:t>
+        </w:r>
+      </w:ins>
+      <w:r>
+        <w:t>…</w:t>
       </w:r>
     </w:p>
     <w:p>
       <w:pPr>
-        <w:pStyle w:val="Heading3"/>
+        <w:pStyle w:val="Titre3"/>
         <w:spacing w:line="360" w:lineRule="auto"/>
         <w:jc w:val="both"/>
       </w:pPr>
-      <w:bookmarkStart w:id="15" w:name="_Toc402191430"/>
+      <w:bookmarkStart w:id="25" w:name="_Toc402191430"/>
       <w:r>
         <w:t>Présentation du workflow</w:t>
       </w:r>
-      <w:bookmarkEnd w:id="15"/>
+      <w:bookmarkEnd w:id="25"/>
     </w:p>
     <w:p>
       <w:pPr>
-        <w:pStyle w:val="BodyText"/>
+        <w:pStyle w:val="Corpsdetexte"/>
         <w:numPr>
           <w:ilvl w:val="0"/>
           <w:numId w:val="31"/>
@@ -1588,12 +1703,39 @@
         <w:t xml:space="preserve">pour lesquels </w:t>
       </w:r>
       <w:r>
-        <w:t>l’intervention du producteur est nécessaire et ce qui est attendu</w:t>
+        <w:t xml:space="preserve">l’intervention du </w:t>
+      </w:r>
+      <w:del w:id="26" w:author="Vincent Bombaerts" w:date="2014-11-28T11:05:00Z">
+        <w:r>
+          <w:delText xml:space="preserve">producteur </w:delText>
+        </w:r>
+      </w:del>
+      <w:ins w:id="27" w:author="Vincent Bombaerts" w:date="2014-11-28T11:05:00Z">
+        <w:r>
+          <w:t>gestionnaire de la ressource</w:t>
+        </w:r>
+        <w:r>
+          <w:t xml:space="preserve"> </w:t>
+        </w:r>
+      </w:ins>
+      <w:r>
+        <w:t xml:space="preserve">est nécessaire </w:t>
+      </w:r>
+      <w:commentRangeStart w:id="28"/>
+      <w:r>
+        <w:t>et ce qui est attendu</w:t>
+      </w:r>
+      <w:commentRangeEnd w:id="28"/>
+      <w:r>
+        <w:rPr>
+          <w:rStyle w:val="Marquedecommentaire"/>
+        </w:rPr>
+        <w:commentReference w:id="28"/>
       </w:r>
     </w:p>
     <w:p>
       <w:pPr>
-        <w:pStyle w:val="BodyText"/>
+        <w:pStyle w:val="Corpsdetexte"/>
         <w:numPr>
           <w:ilvl w:val="0"/>
           <w:numId w:val="31"/>
@@ -1602,7 +1744,20 @@
         <w:jc w:val="both"/>
       </w:pPr>
       <w:r>
-        <w:t xml:space="preserve">Aspects spécifiques concernant la distribution : le producteur est-il distributeur de sa ressource et/ou est-ce la DIG ? </w:t>
+        <w:t xml:space="preserve">Aspects spécifiques concernant la distribution : </w:t>
+      </w:r>
+      <w:ins w:id="29" w:author="Vincent Bombaerts" w:date="2014-11-28T11:07:00Z">
+        <w:r>
+          <w:t>Qui distribue la ressource ? le gestionnaire lui-même, la DIG, un autre acteur ?</w:t>
+        </w:r>
+      </w:ins>
+      <w:del w:id="30" w:author="Vincent Bombaerts" w:date="2014-11-28T11:07:00Z">
+        <w:r>
+          <w:delText>le producteur est-il distributeur de sa ressource et/ou est-ce la DIG ?</w:delText>
+        </w:r>
+      </w:del>
+      <w:r>
+        <w:t xml:space="preserve"> </w:t>
       </w:r>
       <w:r>
         <w:t>Cet élément est important car le workflow est différent en fonction de qui est responsable de la distribution.</w:t>
@@ -1610,7 +1765,7 @@
     </w:p>
     <w:p>
       <w:pPr>
-        <w:pStyle w:val="Heading3"/>
+        <w:pStyle w:val="Titre3"/>
         <w:spacing w:line="360" w:lineRule="auto"/>
         <w:jc w:val="both"/>
       </w:pPr>
@@ -1620,7 +1775,7 @@
     </w:p>
     <w:p>
       <w:pPr>
-        <w:pStyle w:val="BodyText"/>
+        <w:pStyle w:val="Corpsdetexte"/>
         <w:numPr>
           <w:ilvl w:val="0"/>
           <w:numId w:val="31"/>
@@ -1628,13 +1783,60 @@
         <w:spacing w:line="360" w:lineRule="auto"/>
         <w:jc w:val="both"/>
       </w:pPr>
-      <w:r>
-        <w:t>Echanges avec le producteur de manière à identifier toutes les ressources dont il dispose et qui pourraient faire l’objet d’un encodage dans Metawal</w:t>
+      <w:proofErr w:type="spellStart"/>
+      <w:r>
+        <w:t>Echanges</w:t>
+      </w:r>
+      <w:proofErr w:type="spellEnd"/>
+      <w:r>
+        <w:t xml:space="preserve"> avec le </w:t>
+      </w:r>
+      <w:del w:id="31" w:author="Vincent Bombaerts" w:date="2014-11-28T11:07:00Z">
+        <w:r>
+          <w:delText xml:space="preserve">producteur </w:delText>
+        </w:r>
+      </w:del>
+      <w:ins w:id="32" w:author="Vincent Bombaerts" w:date="2014-11-28T11:07:00Z">
+        <w:r>
+          <w:t>gestionnaire de la ressource</w:t>
+        </w:r>
+        <w:r>
+          <w:t xml:space="preserve"> </w:t>
+        </w:r>
+      </w:ins>
+      <w:r>
+        <w:t xml:space="preserve">de manière à identifier toutes les ressources dont il </w:t>
+      </w:r>
+      <w:del w:id="33" w:author="Vincent Bombaerts" w:date="2014-11-28T11:08:00Z">
+        <w:r>
+          <w:delText xml:space="preserve">dispose </w:delText>
+        </w:r>
+      </w:del>
+      <w:ins w:id="34" w:author="Vincent Bombaerts" w:date="2014-11-28T11:08:00Z">
+        <w:r>
+          <w:t>est gestionnaire ou dont il a connaissance</w:t>
+        </w:r>
+        <w:r>
+          <w:t xml:space="preserve"> </w:t>
+        </w:r>
+      </w:ins>
+      <w:commentRangeStart w:id="35"/>
+      <w:del w:id="36" w:author="Vincent Bombaerts" w:date="2014-11-28T11:08:00Z">
+        <w:r>
+          <w:delText>et qui pourraient faire l’objet d’un encodage dans Metawal</w:delText>
+        </w:r>
+      </w:del>
+      <w:commentRangeEnd w:id="35"/>
+      <w:r>
+        <w:rPr>
+          <w:rStyle w:val="Marquedecommentaire"/>
+        </w:rPr>
+        <w:commentReference w:id="35"/>
       </w:r>
     </w:p>
     <w:p>
       <w:pPr>
-        <w:pStyle w:val="BodyText"/>
+        <w:pStyle w:val="Corpsdetexte"/>
         <w:numPr>
           <w:ilvl w:val="0"/>
           <w:numId w:val="31"/>
@@ -1648,19 +1850,19 @@
     </w:p>
     <w:p>
       <w:pPr>
-        <w:pStyle w:val="Heading3"/>
+        <w:pStyle w:val="Titre3"/>
         <w:spacing w:line="360" w:lineRule="auto"/>
         <w:jc w:val="both"/>
       </w:pPr>
-      <w:bookmarkStart w:id="16" w:name="_Toc402191431"/>
+      <w:bookmarkStart w:id="37" w:name="_Toc402191431"/>
       <w:r>
         <w:t>Identification de la ressource à documenter (questionnaire d’orientation)</w:t>
       </w:r>
-      <w:bookmarkEnd w:id="16"/>
+      <w:bookmarkEnd w:id="37"/>
     </w:p>
     <w:p>
       <w:pPr>
-        <w:pStyle w:val="BodyText"/>
+        <w:pStyle w:val="Corpsdetexte"/>
         <w:numPr>
           <w:ilvl w:val="0"/>
           <w:numId w:val="31"/>
@@ -1672,35 +1874,47 @@
         <w:t>Identification claire de la ressource</w:t>
       </w:r>
       <w:r>
-        <w:t> : Géodonnée, série de géodonnées… ?</w:t>
+        <w:t xml:space="preserve"> : </w:t>
+      </w:r>
+      <w:proofErr w:type="spellStart"/>
+      <w:r>
+        <w:t>Géodonnée</w:t>
+      </w:r>
+      <w:proofErr w:type="spellEnd"/>
+      <w:r>
+        <w:t>, série de géodonnées… ?</w:t>
       </w:r>
     </w:p>
     <w:p>
       <w:pPr>
-        <w:pStyle w:val="BodyText"/>
+        <w:pStyle w:val="Corpsdetexte"/>
         <w:numPr>
           <w:ilvl w:val="0"/>
           <w:numId w:val="31"/>
         </w:numPr>
         <w:spacing w:line="360" w:lineRule="auto"/>
         <w:jc w:val="both"/>
-      </w:pPr>
-      <w:r>
-        <w:t>Discussion sur les points problématiques : Distribution (si pas déjà abordé</w:t>
-      </w:r>
-      <w:r>
-        <w:t>e</w:t>
-      </w:r>
-      <w:r>
-        <w:t xml:space="preserve">), </w:t>
-      </w:r>
-      <w:r>
-        <w:t>Conditions d’accès et d’utilisation, généalogie…</w:t>
-      </w:r>
+        <w:rPr>
+          <w:ins w:id="38" w:author="Vincent Bombaerts" w:date="2014-11-28T11:09:00Z"/>
+        </w:rPr>
+      </w:pPr>
+      <w:commentRangeStart w:id="39"/>
+      <w:ins w:id="40" w:author="Vincent Bombaerts" w:date="2014-11-28T11:09:00Z">
+        <w:r>
+          <w:t>Donnée dans le scope d’INSPIRE ?</w:t>
+        </w:r>
+        <w:commentRangeEnd w:id="39"/>
+        <w:r>
+          <w:rPr>
+            <w:rStyle w:val="Marquedecommentaire"/>
+          </w:rPr>
+          <w:commentReference w:id="39"/>
+        </w:r>
+      </w:ins>
     </w:p>
     <w:p>
       <w:pPr>
-        <w:pStyle w:val="BodyText"/>
+        <w:pStyle w:val="Corpsdetexte"/>
         <w:numPr>
           <w:ilvl w:val="0"/>
           <w:numId w:val="31"/>
@@ -1709,29 +1923,40 @@
         <w:jc w:val="both"/>
       </w:pPr>
       <w:r>
-        <w:t>Donnée dans le scope d’INSPIRE ?</w:t>
+        <w:t>Discussion sur les points problématiques : Distribution (si pas déjà abordé</w:t>
+      </w:r>
+      <w:r>
+        <w:t>e</w:t>
+      </w:r>
+      <w:r>
+        <w:t xml:space="preserve">), </w:t>
+      </w:r>
+      <w:r>
+        <w:t>Conditions d’accès et d’utilisation, généalogie…</w:t>
       </w:r>
     </w:p>
     <w:p>
       <w:pPr>
-        <w:pStyle w:val="BodyText"/>
+        <w:pStyle w:val="Corpsdetexte"/>
         <w:numPr>
           <w:ilvl w:val="0"/>
           <w:numId w:val="31"/>
         </w:numPr>
         <w:spacing w:line="360" w:lineRule="auto"/>
         <w:jc w:val="both"/>
-      </w:pPr>
-      <w:r>
-        <w:t>Relations avec d’autres ressources ?</w:t>
-      </w:r>
-      <w:r>
-        <w:t xml:space="preserve"> D’autres géodonnées, web-services ou applications sont-elles en lien avec la ressource à documenter ?</w:t>
-      </w:r>
+        <w:rPr>
+          <w:del w:id="41" w:author="Vincent Bombaerts" w:date="2014-11-28T11:09:00Z"/>
+        </w:rPr>
+      </w:pPr>
+      <w:del w:id="42" w:author="Vincent Bombaerts" w:date="2014-11-28T11:09:00Z">
+        <w:r>
+          <w:delText>Donnée dans le scope d’INSPIRE ?</w:delText>
+        </w:r>
+      </w:del>
     </w:p>
     <w:p>
       <w:pPr>
-        <w:pStyle w:val="BodyText"/>
+        <w:pStyle w:val="Corpsdetexte"/>
         <w:numPr>
           <w:ilvl w:val="0"/>
           <w:numId w:val="31"/>
@@ -1740,31 +1965,16 @@
         <w:jc w:val="both"/>
       </w:pPr>
       <w:r>
-        <w:t>Document(s) existant(s) en possession du producteur décrivant sa (ses) donnée(s) ?</w:t>
-      </w:r>
-      <w:r>
-        <w:t xml:space="preserve">: En fonction du type et du contenu de ces documents, ils pourraient soit être utilisés pour réaliser un pré-remplissage du template d’encodage ou soit uploadés dans l’application </w:t>
-      </w:r>
-      <w:r>
         <w:lastRenderedPageBreak/>
-        <w:t>Metawal s’ils apportent des informations complémentaires (ex : description des attributs, modèle de données, etc.)</w:t>
+        <w:t>Relations avec d’autres ressources ?</w:t>
+      </w:r>
+      <w:r>
+        <w:t xml:space="preserve"> D’autres géodonnées, web-services ou applications sont-elles en lien avec la ressource à documenter ?</w:t>
       </w:r>
     </w:p>
     <w:p>
       <w:pPr>
-        <w:pStyle w:val="Heading3"/>
-        <w:spacing w:line="360" w:lineRule="auto"/>
-        <w:jc w:val="both"/>
-      </w:pPr>
-      <w:bookmarkStart w:id="17" w:name="_Toc402191432"/>
-      <w:r>
-        <w:t>Aspects pratiques</w:t>
-      </w:r>
-      <w:bookmarkEnd w:id="17"/>
-    </w:p>
-    <w:p>
-      <w:pPr>
-        <w:pStyle w:val="BodyText"/>
+        <w:pStyle w:val="Corpsdetexte"/>
         <w:numPr>
           <w:ilvl w:val="0"/>
           <w:numId w:val="31"/>
@@ -1773,18 +1983,62 @@
         <w:jc w:val="both"/>
       </w:pPr>
       <w:r>
-        <w:t>Login pour l’éd</w:t>
-      </w:r>
-      <w:r>
-        <w:t>i</w:t>
-      </w:r>
-      <w:r>
-        <w:t>tion dans Metawal déjà créé ? Sinon faire la demande au responsable Metawal (Vincent Bombaerts).</w:t>
+        <w:t xml:space="preserve">Document(s) existant(s) en possession du </w:t>
+      </w:r>
+      <w:del w:id="43" w:author="Vincent Bombaerts" w:date="2014-11-28T11:17:00Z">
+        <w:r>
+          <w:delText xml:space="preserve">producteur </w:delText>
+        </w:r>
+      </w:del>
+      <w:ins w:id="44" w:author="Vincent Bombaerts" w:date="2014-11-28T11:17:00Z">
+        <w:r>
+          <w:t xml:space="preserve">gestionnaire </w:t>
+        </w:r>
+      </w:ins>
+      <w:r>
+        <w:t>décrivant sa (ses) donnée(s) </w:t>
+      </w:r>
+      <w:proofErr w:type="gramStart"/>
+      <w:r>
+        <w:t>?</w:t>
+      </w:r>
+      <w:r>
+        <w:t>:</w:t>
+      </w:r>
+      <w:proofErr w:type="gramEnd"/>
+      <w:r>
+        <w:t xml:space="preserve"> En fonction du type et du contenu de ces documents, </w:t>
+      </w:r>
+      <w:commentRangeStart w:id="45"/>
+      <w:r>
+        <w:t>ils pourraient soit être utilisés pour réaliser un pré-remplissage du template d’encodage</w:t>
+      </w:r>
+      <w:commentRangeEnd w:id="45"/>
+      <w:r>
+        <w:rPr>
+          <w:rStyle w:val="Marquedecommentaire"/>
+        </w:rPr>
+        <w:commentReference w:id="45"/>
+      </w:r>
+      <w:r>
+        <w:t xml:space="preserve"> ou soit uploadés dans l’application Metawal s’ils apportent des informations complémentaires (ex : description des attributs, modèle de données, etc.)</w:t>
       </w:r>
     </w:p>
     <w:p>
       <w:pPr>
-        <w:pStyle w:val="BodyText"/>
+        <w:pStyle w:val="Titre3"/>
+        <w:spacing w:line="360" w:lineRule="auto"/>
+        <w:jc w:val="both"/>
+      </w:pPr>
+      <w:bookmarkStart w:id="46" w:name="_Toc402191432"/>
+      <w:r>
+        <w:t>Aspects pratiques</w:t>
+      </w:r>
+      <w:bookmarkEnd w:id="46"/>
+    </w:p>
+    <w:p>
+      <w:pPr>
+        <w:pStyle w:val="Corpsdetexte"/>
         <w:numPr>
           <w:ilvl w:val="0"/>
           <w:numId w:val="31"/>
@@ -1793,12 +2047,31 @@
         <w:jc w:val="both"/>
       </w:pPr>
       <w:r>
-        <w:t>1h ou 2h maximum sont nécessaires pour le remplissage</w:t>
+        <w:t>Login pour l’éd</w:t>
+      </w:r>
+      <w:r>
+        <w:t>i</w:t>
+      </w:r>
+      <w:r>
+        <w:t xml:space="preserve">tion dans Metawal déjà créé ? Sinon faire la demande </w:t>
+      </w:r>
+      <w:del w:id="47" w:author="Vincent Bombaerts" w:date="2014-11-28T11:55:00Z">
+        <w:r>
+          <w:delText>au responsable Metawal (Vincent Bombaerts)</w:delText>
+        </w:r>
+      </w:del>
+      <w:ins w:id="48" w:author="Vincent Bombaerts" w:date="2014-11-28T11:55:00Z">
+        <w:r>
+          <w:t>via le formulaire de contact du géoportail de la Wallonie (expliquer la précédure)</w:t>
+        </w:r>
+      </w:ins>
+      <w:r>
+        <w:t>.</w:t>
       </w:r>
     </w:p>
     <w:p>
       <w:pPr>
-        <w:pStyle w:val="BodyText"/>
+        <w:pStyle w:val="Corpsdetexte"/>
         <w:numPr>
           <w:ilvl w:val="0"/>
           <w:numId w:val="31"/>
@@ -1807,28 +2080,42 @@
         <w:jc w:val="both"/>
       </w:pPr>
       <w:r>
-        <w:t>Via un courrier officiel envoyé par la DIG, l</w:t>
-      </w:r>
-      <w:r>
-        <w:t xml:space="preserve">es </w:t>
-      </w:r>
-      <w:r>
-        <w:t xml:space="preserve">différentes </w:t>
-      </w:r>
-      <w:r>
-        <w:t xml:space="preserve">DG sont prévenues que du temps doit pouvoir être octroyé au personnel du SPW pour la rédaction des fiches. </w:t>
+        <w:t>1h ou 2h maximum sont nécessaires pour le remplissage</w:t>
       </w:r>
     </w:p>
     <w:p>
       <w:pPr>
-        <w:pStyle w:val="BodyText"/>
+        <w:pStyle w:val="Corpsdetexte"/>
+        <w:numPr>
+          <w:ilvl w:val="0"/>
+          <w:numId w:val="31"/>
+        </w:numPr>
         <w:spacing w:line="360" w:lineRule="auto"/>
         <w:jc w:val="both"/>
       </w:pPr>
+      <w:r>
+        <w:t>Via un courrier officiel envoyé par la DIG, l</w:t>
+      </w:r>
+      <w:r>
+        <w:t xml:space="preserve">es </w:t>
+      </w:r>
+      <w:r>
+        <w:t xml:space="preserve">différentes </w:t>
+      </w:r>
+      <w:r>
+        <w:t xml:space="preserve">DG sont prévenues que du temps doit pouvoir être octroyé au personnel du SPW pour la rédaction des fiches. </w:t>
+      </w:r>
     </w:p>
     <w:p>
       <w:pPr>
-        <w:pStyle w:val="BodyText"/>
+        <w:pStyle w:val="Corpsdetexte"/>
+        <w:spacing w:line="360" w:lineRule="auto"/>
+        <w:jc w:val="both"/>
+      </w:pPr>
+    </w:p>
+    <w:p>
+      <w:pPr>
+        <w:pStyle w:val="Corpsdetexte"/>
         <w:spacing w:line="360" w:lineRule="auto"/>
         <w:jc w:val="both"/>
       </w:pPr>
@@ -1846,8 +2133,77 @@
 </w:document>
 </file>
 
+<file path=word/comments.xml><?xml version="1.0" encoding="utf-8"?>
+<w:comments xmlns:ve="http://schemas.openxmlformats.org/markup-compatibility/2006" xmlns:o="urn:schemas-microsoft-com:office:office" xmlns:r="http://schemas.openxmlformats.org/officeDocument/2006/relationships" xmlns:m="http://schemas.openxmlformats.org/officeDocument/2006/math" xmlns:v="urn:schemas-microsoft-com:vml" xmlns:wp="http://schemas.openxmlformats.org/drawingml/2006/wordprocessingDrawing" xmlns:w10="urn:schemas-microsoft-com:office:word" xmlns:w="http://schemas.openxmlformats.org/wordprocessingml/2006/main" xmlns:wne="http://schemas.microsoft.com/office/word/2006/wordml">
+  <w:comment w:id="28" w:author="Vincent Bombaerts" w:date="2014-11-28T11:17:00Z" w:initials="VBO">
+    <w:p>
+      <w:pPr>
+        <w:pStyle w:val="Commentaire"/>
+      </w:pPr>
+      <w:r>
+        <w:rPr>
+          <w:rStyle w:val="Marquedecommentaire"/>
+        </w:rPr>
+        <w:annotationRef/>
+      </w:r>
+      <w:r>
+        <w:t>Je pense qu'il faut pouvoir aussi entendre le souhait du gestionnaire de la ressource pour se mettre d'accord sur le bon compromis "qui fait quoi"; notamment par rapport au pré-remplissage sur base de documents existants.</w:t>
+      </w:r>
+    </w:p>
+  </w:comment>
+  <w:comment w:id="35" w:author="Vincent Bombaerts" w:date="2014-11-28T11:17:00Z" w:initials="VBO">
+    <w:p>
+      <w:pPr>
+        <w:pStyle w:val="Commentaire"/>
+      </w:pPr>
+      <w:r>
+        <w:rPr>
+          <w:rStyle w:val="Marquedecommentaire"/>
+        </w:rPr>
+        <w:annotationRef/>
+      </w:r>
+      <w:r>
+        <w:t>La constitution de l'inventaire n'est pas exclusivement liée à l'encodage d'une fiche. L'objectif est de tout recenser.</w:t>
+      </w:r>
+    </w:p>
+  </w:comment>
+  <w:comment w:id="39" w:author="Vincent Bombaerts" w:date="2014-11-28T11:17:00Z" w:initials="VBO">
+    <w:p>
+      <w:pPr>
+        <w:pStyle w:val="Commentaire"/>
+      </w:pPr>
+      <w:r>
+        <w:rPr>
+          <w:rStyle w:val="Marquedecommentaire"/>
+        </w:rPr>
+        <w:annotationRef/>
+      </w:r>
+      <w:r>
+        <w:t>Cette question doit venir avant celle des conditions d'accès puisqu'INSPIRE impose des obligations en termes d'accès aux données "in scope"</w:t>
+      </w:r>
+    </w:p>
+  </w:comment>
+  <w:comment w:id="45" w:author="Vincent Bombaerts" w:date="2014-11-28T11:17:00Z" w:initials="VBO">
+    <w:p>
+      <w:pPr>
+        <w:pStyle w:val="Commentaire"/>
+      </w:pPr>
+      <w:r>
+        <w:rPr>
+          <w:rStyle w:val="Marquedecommentaire"/>
+        </w:rPr>
+        <w:annotationRef/>
+      </w:r>
+      <w:r>
+        <w:t>Voir commentaire VBO1</w:t>
+      </w:r>
+    </w:p>
+  </w:comment>
+</w:comments>
+</file>
+
 <file path=word/endnotes.xml><?xml version="1.0" encoding="utf-8"?>
-<w:endnotes xmlns:wpc="http://schemas.microsoft.com/office/word/2010/wordprocessingCanvas" xmlns:mc="http://schemas.openxmlformats.org/markup-compatibility/2006" xmlns:o="urn:schemas-microsoft-com:office:office" xmlns:r="http://schemas.openxmlformats.org/officeDocument/2006/relationships" xmlns:m="http://schemas.openxmlformats.org/officeDocument/2006/math" xmlns:v="urn:schemas-microsoft-com:vml" xmlns:wp14="http://schemas.microsoft.com/office/word/2010/wordprocessingDrawing" xmlns:wp="http://schemas.openxmlformats.org/drawingml/2006/wordprocessingDrawing" xmlns:w10="urn:schemas-microsoft-com:office:word" xmlns:w="http://schemas.openxmlformats.org/wordprocessingml/2006/main" xmlns:w14="http://schemas.microsoft.com/office/word/2010/wordml" xmlns:wpg="http://schemas.microsoft.com/office/word/2010/wordprocessingGroup" xmlns:wpi="http://schemas.microsoft.com/office/word/2010/wordprocessingInk" xmlns:wne="http://schemas.microsoft.com/office/word/2006/wordml" xmlns:wps="http://schemas.microsoft.com/office/word/2010/wordprocessingShape" mc:Ignorable="w14 wp14">
+<w:endnotes xmlns:ve="http://schemas.openxmlformats.org/markup-compatibility/2006" xmlns:o="urn:schemas-microsoft-com:office:office" xmlns:r="http://schemas.openxmlformats.org/officeDocument/2006/relationships" xmlns:m="http://schemas.openxmlformats.org/officeDocument/2006/math" xmlns:v="urn:schemas-microsoft-com:vml" xmlns:wp="http://schemas.openxmlformats.org/drawingml/2006/wordprocessingDrawing" xmlns:w10="urn:schemas-microsoft-com:office:word" xmlns:w="http://schemas.openxmlformats.org/wordprocessingml/2006/main" xmlns:wne="http://schemas.microsoft.com/office/word/2006/wordml">
   <w:endnote w:type="separator" w:id="-1">
     <w:p>
       <w:r>
@@ -1866,50 +2222,50 @@
 </file>
 
 <file path=word/footer1.xml><?xml version="1.0" encoding="utf-8"?>
-<w:ftr xmlns:wpc="http://schemas.microsoft.com/office/word/2010/wordprocessingCanvas" xmlns:mc="http://schemas.openxmlformats.org/markup-compatibility/2006" xmlns:o="urn:schemas-microsoft-com:office:office" xmlns:r="http://schemas.openxmlformats.org/officeDocument/2006/relationships" xmlns:m="http://schemas.openxmlformats.org/officeDocument/2006/math" xmlns:v="urn:schemas-microsoft-com:vml" xmlns:wp14="http://schemas.microsoft.com/office/word/2010/wordprocessingDrawing" xmlns:wp="http://schemas.openxmlformats.org/drawingml/2006/wordprocessingDrawing" xmlns:w10="urn:schemas-microsoft-com:office:word" xmlns:w="http://schemas.openxmlformats.org/wordprocessingml/2006/main" xmlns:w14="http://schemas.microsoft.com/office/word/2010/wordml" xmlns:wpg="http://schemas.microsoft.com/office/word/2010/wordprocessingGroup" xmlns:wpi="http://schemas.microsoft.com/office/word/2010/wordprocessingInk" xmlns:wne="http://schemas.microsoft.com/office/word/2006/wordml" xmlns:wps="http://schemas.microsoft.com/office/word/2010/wordprocessingShape" mc:Ignorable="w14 wp14">
+<w:ftr xmlns:ve="http://schemas.openxmlformats.org/markup-compatibility/2006" xmlns:o="urn:schemas-microsoft-com:office:office" xmlns:r="http://schemas.openxmlformats.org/officeDocument/2006/relationships" xmlns:m="http://schemas.openxmlformats.org/officeDocument/2006/math" xmlns:v="urn:schemas-microsoft-com:vml" xmlns:wp="http://schemas.openxmlformats.org/drawingml/2006/wordprocessingDrawing" xmlns:w10="urn:schemas-microsoft-com:office:word" xmlns:w="http://schemas.openxmlformats.org/wordprocessingml/2006/main" xmlns:wne="http://schemas.microsoft.com/office/word/2006/wordml">
   <w:p>
     <w:pPr>
-      <w:pStyle w:val="Footer"/>
+      <w:pStyle w:val="Pieddepage"/>
       <w:framePr w:wrap="around" w:vAnchor="text" w:hAnchor="margin" w:xAlign="right" w:y="1"/>
       <w:rPr>
-        <w:rStyle w:val="PageNumber"/>
+        <w:rStyle w:val="Numrodepage"/>
       </w:rPr>
     </w:pPr>
     <w:r>
       <w:rPr>
-        <w:rStyle w:val="PageNumber"/>
+        <w:rStyle w:val="Numrodepage"/>
       </w:rPr>
       <w:fldChar w:fldCharType="begin"/>
     </w:r>
     <w:r>
       <w:rPr>
-        <w:rStyle w:val="PageNumber"/>
+        <w:rStyle w:val="Numrodepage"/>
       </w:rPr>
       <w:instrText xml:space="preserve">PAGE  </w:instrText>
     </w:r>
     <w:r>
       <w:rPr>
-        <w:rStyle w:val="PageNumber"/>
+        <w:rStyle w:val="Numrodepage"/>
       </w:rPr>
       <w:fldChar w:fldCharType="separate"/>
     </w:r>
     <w:r>
       <w:rPr>
-        <w:rStyle w:val="PageNumber"/>
+        <w:rStyle w:val="Numrodepage"/>
         <w:noProof/>
       </w:rPr>
       <w:t>4</w:t>
     </w:r>
     <w:r>
       <w:rPr>
-        <w:rStyle w:val="PageNumber"/>
+        <w:rStyle w:val="Numrodepage"/>
       </w:rPr>
       <w:fldChar w:fldCharType="end"/>
     </w:r>
   </w:p>
   <w:p>
     <w:pPr>
-      <w:pStyle w:val="Footer"/>
+      <w:pStyle w:val="Pieddepage"/>
       <w:ind w:right="360"/>
     </w:pPr>
   </w:p>
@@ -1917,10 +2273,10 @@
 </file>
 
 <file path=word/footer2.xml><?xml version="1.0" encoding="utf-8"?>
-<w:ftr xmlns:wpc="http://schemas.microsoft.com/office/word/2010/wordprocessingCanvas" xmlns:mc="http://schemas.openxmlformats.org/markup-compatibility/2006" xmlns:o="urn:schemas-microsoft-com:office:office" xmlns:r="http://schemas.openxmlformats.org/officeDocument/2006/relationships" xmlns:m="http://schemas.openxmlformats.org/officeDocument/2006/math" xmlns:v="urn:schemas-microsoft-com:vml" xmlns:wp14="http://schemas.microsoft.com/office/word/2010/wordprocessingDrawing" xmlns:wp="http://schemas.openxmlformats.org/drawingml/2006/wordprocessingDrawing" xmlns:w10="urn:schemas-microsoft-com:office:word" xmlns:w="http://schemas.openxmlformats.org/wordprocessingml/2006/main" xmlns:w14="http://schemas.microsoft.com/office/word/2010/wordml" xmlns:wpg="http://schemas.microsoft.com/office/word/2010/wordprocessingGroup" xmlns:wpi="http://schemas.microsoft.com/office/word/2010/wordprocessingInk" xmlns:wne="http://schemas.microsoft.com/office/word/2006/wordml" xmlns:wps="http://schemas.microsoft.com/office/word/2010/wordprocessingShape" mc:Ignorable="w14 wp14">
+<w:ftr xmlns:ve="http://schemas.openxmlformats.org/markup-compatibility/2006" xmlns:o="urn:schemas-microsoft-com:office:office" xmlns:r="http://schemas.openxmlformats.org/officeDocument/2006/relationships" xmlns:m="http://schemas.openxmlformats.org/officeDocument/2006/math" xmlns:v="urn:schemas-microsoft-com:vml" xmlns:wp="http://schemas.openxmlformats.org/drawingml/2006/wordprocessingDrawing" xmlns:w10="urn:schemas-microsoft-com:office:word" xmlns:w="http://schemas.openxmlformats.org/wordprocessingml/2006/main" xmlns:wne="http://schemas.microsoft.com/office/word/2006/wordml">
   <w:p>
     <w:pPr>
-      <w:pStyle w:val="Footer"/>
+      <w:pStyle w:val="Pieddepage"/>
       <w:pBdr>
         <w:top w:val="none" w:sz="0" w:space="0" w:color="auto"/>
       </w:pBdr>
@@ -1930,10 +2286,10 @@
 </file>
 
 <file path=word/footer3.xml><?xml version="1.0" encoding="utf-8"?>
-<w:ftr xmlns:wpc="http://schemas.microsoft.com/office/word/2010/wordprocessingCanvas" xmlns:mc="http://schemas.openxmlformats.org/markup-compatibility/2006" xmlns:o="urn:schemas-microsoft-com:office:office" xmlns:r="http://schemas.openxmlformats.org/officeDocument/2006/relationships" xmlns:m="http://schemas.openxmlformats.org/officeDocument/2006/math" xmlns:v="urn:schemas-microsoft-com:vml" xmlns:wp14="http://schemas.microsoft.com/office/word/2010/wordprocessingDrawing" xmlns:wp="http://schemas.openxmlformats.org/drawingml/2006/wordprocessingDrawing" xmlns:w10="urn:schemas-microsoft-com:office:word" xmlns:w="http://schemas.openxmlformats.org/wordprocessingml/2006/main" xmlns:w14="http://schemas.microsoft.com/office/word/2010/wordml" xmlns:wpg="http://schemas.microsoft.com/office/word/2010/wordprocessingGroup" xmlns:wpi="http://schemas.microsoft.com/office/word/2010/wordprocessingInk" xmlns:wne="http://schemas.microsoft.com/office/word/2006/wordml" xmlns:wps="http://schemas.microsoft.com/office/word/2010/wordprocessingShape" mc:Ignorable="w14 wp14">
+<w:ftr xmlns:ve="http://schemas.openxmlformats.org/markup-compatibility/2006" xmlns:o="urn:schemas-microsoft-com:office:office" xmlns:r="http://schemas.openxmlformats.org/officeDocument/2006/relationships" xmlns:m="http://schemas.openxmlformats.org/officeDocument/2006/math" xmlns:v="urn:schemas-microsoft-com:vml" xmlns:wp="http://schemas.openxmlformats.org/drawingml/2006/wordprocessingDrawing" xmlns:w10="urn:schemas-microsoft-com:office:word" xmlns:w="http://schemas.openxmlformats.org/wordprocessingml/2006/main" xmlns:wne="http://schemas.microsoft.com/office/word/2006/wordml">
   <w:p>
     <w:pPr>
-      <w:pStyle w:val="Footer"/>
+      <w:pStyle w:val="Pieddepage"/>
       <w:pBdr>
         <w:top w:val="none" w:sz="0" w:space="0" w:color="auto"/>
       </w:pBdr>
@@ -1943,17 +2299,19 @@
 </file>
 
 <file path=word/footer4.xml><?xml version="1.0" encoding="utf-8"?>
-<w:ftr xmlns:wpc="http://schemas.microsoft.com/office/word/2010/wordprocessingCanvas" xmlns:mc="http://schemas.openxmlformats.org/markup-compatibility/2006" xmlns:o="urn:schemas-microsoft-com:office:office" xmlns:r="http://schemas.openxmlformats.org/officeDocument/2006/relationships" xmlns:m="http://schemas.openxmlformats.org/officeDocument/2006/math" xmlns:v="urn:schemas-microsoft-com:vml" xmlns:wp14="http://schemas.microsoft.com/office/word/2010/wordprocessingDrawing" xmlns:wp="http://schemas.openxmlformats.org/drawingml/2006/wordprocessingDrawing" xmlns:w10="urn:schemas-microsoft-com:office:word" xmlns:w="http://schemas.openxmlformats.org/wordprocessingml/2006/main" xmlns:w14="http://schemas.microsoft.com/office/word/2010/wordml" xmlns:wpg="http://schemas.microsoft.com/office/word/2010/wordprocessingGroup" xmlns:wpi="http://schemas.microsoft.com/office/word/2010/wordprocessingInk" xmlns:wne="http://schemas.microsoft.com/office/word/2006/wordml" xmlns:wps="http://schemas.microsoft.com/office/word/2010/wordprocessingShape" mc:Ignorable="w14 wp14">
+<w:ftr xmlns:ve="http://schemas.openxmlformats.org/markup-compatibility/2006" xmlns:o="urn:schemas-microsoft-com:office:office" xmlns:r="http://schemas.openxmlformats.org/officeDocument/2006/relationships" xmlns:m="http://schemas.openxmlformats.org/officeDocument/2006/math" xmlns:v="urn:schemas-microsoft-com:vml" xmlns:wp="http://schemas.openxmlformats.org/drawingml/2006/wordprocessingDrawing" xmlns:w10="urn:schemas-microsoft-com:office:word" xmlns:w="http://schemas.openxmlformats.org/wordprocessingml/2006/main" xmlns:wne="http://schemas.microsoft.com/office/word/2006/wordml">
   <w:p>
     <w:pPr>
-      <w:pStyle w:val="Footer"/>
+      <w:pStyle w:val="Pieddepage"/>
       <w:jc w:val="right"/>
     </w:pPr>
-    <w:bookmarkStart w:id="19" w:name="FooterPage"/>
+    <w:bookmarkStart w:id="50" w:name="FooterPage"/>
+    <w:proofErr w:type="gramStart"/>
     <w:r>
       <w:t>page</w:t>
     </w:r>
-    <w:bookmarkEnd w:id="19"/>
+    <w:bookmarkEnd w:id="50"/>
+    <w:proofErr w:type="gramEnd"/>
     <w:r>
       <w:t xml:space="preserve">  </w:t>
     </w:r>
@@ -1970,7 +2328,7 @@
       <w:rPr>
         <w:noProof/>
       </w:rPr>
-      <w:t>1</w:t>
+      <w:t>6</w:t>
     </w:r>
     <w:r>
       <w:fldChar w:fldCharType="end"/>
@@ -2004,7 +2362,7 @@
 </file>
 
 <file path=word/footnotes.xml><?xml version="1.0" encoding="utf-8"?>
-<w:footnotes xmlns:wpc="http://schemas.microsoft.com/office/word/2010/wordprocessingCanvas" xmlns:mc="http://schemas.openxmlformats.org/markup-compatibility/2006" xmlns:o="urn:schemas-microsoft-com:office:office" xmlns:r="http://schemas.openxmlformats.org/officeDocument/2006/relationships" xmlns:m="http://schemas.openxmlformats.org/officeDocument/2006/math" xmlns:v="urn:schemas-microsoft-com:vml" xmlns:wp14="http://schemas.microsoft.com/office/word/2010/wordprocessingDrawing" xmlns:wp="http://schemas.openxmlformats.org/drawingml/2006/wordprocessingDrawing" xmlns:w10="urn:schemas-microsoft-com:office:word" xmlns:w="http://schemas.openxmlformats.org/wordprocessingml/2006/main" xmlns:w14="http://schemas.microsoft.com/office/word/2010/wordml" xmlns:wpg="http://schemas.microsoft.com/office/word/2010/wordprocessingGroup" xmlns:wpi="http://schemas.microsoft.com/office/word/2010/wordprocessingInk" xmlns:wne="http://schemas.microsoft.com/office/word/2006/wordml" xmlns:wps="http://schemas.microsoft.com/office/word/2010/wordprocessingShape" mc:Ignorable="w14 wp14">
+<w:footnotes xmlns:ve="http://schemas.openxmlformats.org/markup-compatibility/2006" xmlns:o="urn:schemas-microsoft-com:office:office" xmlns:r="http://schemas.openxmlformats.org/officeDocument/2006/relationships" xmlns:m="http://schemas.openxmlformats.org/officeDocument/2006/math" xmlns:v="urn:schemas-microsoft-com:vml" xmlns:wp="http://schemas.openxmlformats.org/drawingml/2006/wordprocessingDrawing" xmlns:w10="urn:schemas-microsoft-com:office:word" xmlns:w="http://schemas.openxmlformats.org/wordprocessingml/2006/main" xmlns:wne="http://schemas.microsoft.com/office/word/2006/wordml">
   <w:footnote w:type="separator" w:id="-1">
     <w:p>
       <w:r>
@@ -2023,10 +2381,10 @@
 </file>
 
 <file path=word/header1.xml><?xml version="1.0" encoding="utf-8"?>
-<w:hdr xmlns:wpc="http://schemas.microsoft.com/office/word/2010/wordprocessingCanvas" xmlns:mc="http://schemas.openxmlformats.org/markup-compatibility/2006" xmlns:o="urn:schemas-microsoft-com:office:office" xmlns:r="http://schemas.openxmlformats.org/officeDocument/2006/relationships" xmlns:m="http://schemas.openxmlformats.org/officeDocument/2006/math" xmlns:v="urn:schemas-microsoft-com:vml" xmlns:wp14="http://schemas.microsoft.com/office/word/2010/wordprocessingDrawing" xmlns:wp="http://schemas.openxmlformats.org/drawingml/2006/wordprocessingDrawing" xmlns:w10="urn:schemas-microsoft-com:office:word" xmlns:w="http://schemas.openxmlformats.org/wordprocessingml/2006/main" xmlns:w14="http://schemas.microsoft.com/office/word/2010/wordml" xmlns:wpg="http://schemas.microsoft.com/office/word/2010/wordprocessingGroup" xmlns:wpi="http://schemas.microsoft.com/office/word/2010/wordprocessingInk" xmlns:wne="http://schemas.microsoft.com/office/word/2006/wordml" xmlns:wps="http://schemas.microsoft.com/office/word/2010/wordprocessingShape" mc:Ignorable="w14 wp14">
+<w:hdr xmlns:ve="http://schemas.openxmlformats.org/markup-compatibility/2006" xmlns:o="urn:schemas-microsoft-com:office:office" xmlns:r="http://schemas.openxmlformats.org/officeDocument/2006/relationships" xmlns:m="http://schemas.openxmlformats.org/officeDocument/2006/math" xmlns:v="urn:schemas-microsoft-com:vml" xmlns:wp="http://schemas.openxmlformats.org/drawingml/2006/wordprocessingDrawing" xmlns:w10="urn:schemas-microsoft-com:office:word" xmlns:w="http://schemas.openxmlformats.org/wordprocessingml/2006/main" xmlns:wne="http://schemas.microsoft.com/office/word/2006/wordml">
   <w:p>
     <w:pPr>
-      <w:pStyle w:val="Header"/>
+      <w:pStyle w:val="En-tte"/>
       <w:pBdr>
         <w:bottom w:val="single" w:sz="6" w:space="0" w:color="auto"/>
       </w:pBdr>
@@ -2043,16 +2401,11 @@
   </w:p>
   <w:tbl>
     <w:tblPr>
-      <w:tblStyle w:val="TableGrid"/>
       <w:tblW w:w="0" w:type="auto"/>
       <w:tblBorders>
-        <w:top w:val="none" w:sz="0" w:space="0" w:color="auto"/>
-        <w:left w:val="none" w:sz="0" w:space="0" w:color="auto"/>
-        <w:bottom w:val="none" w:sz="0" w:space="0" w:color="auto"/>
-        <w:right w:val="none" w:sz="0" w:space="0" w:color="auto"/>
-        <w:insideV w:val="none" w:sz="0" w:space="0" w:color="auto"/>
+        <w:insideH w:val="single" w:sz="4" w:space="0" w:color="auto"/>
       </w:tblBorders>
-      <w:tblLook w:val="01E0" w:firstRow="1" w:lastRow="1" w:firstColumn="1" w:lastColumn="1" w:noHBand="0" w:noVBand="0"/>
+      <w:tblLook w:val="01E0"/>
     </w:tblPr>
     <w:tblGrid>
       <w:gridCol w:w="3535"/>
@@ -2065,7 +2418,7 @@
         </w:tcPr>
         <w:p>
           <w:pPr>
-            <w:pStyle w:val="Header"/>
+            <w:pStyle w:val="En-tte"/>
             <w:pBdr>
               <w:bottom w:val="none" w:sz="0" w:space="0" w:color="auto"/>
             </w:pBdr>
@@ -2073,11 +2426,19 @@
               <w:lang w:val="nl-BE"/>
             </w:rPr>
           </w:pPr>
+          <w:proofErr w:type="spellStart"/>
           <w:r>
             <w:rPr>
               <w:lang w:val="nl-BE"/>
             </w:rPr>
-            <w:t>Gim nv</w:t>
+            <w:t>Gim</w:t>
+          </w:r>
+          <w:proofErr w:type="spellEnd"/>
+          <w:r>
+            <w:rPr>
+              <w:lang w:val="nl-BE"/>
+            </w:rPr>
+            <w:t xml:space="preserve"> nv</w:t>
           </w:r>
         </w:p>
       </w:tc>
@@ -2087,7 +2448,7 @@
         </w:tcPr>
         <w:p>
           <w:pPr>
-            <w:pStyle w:val="Header"/>
+            <w:pStyle w:val="En-tte"/>
             <w:pBdr>
               <w:bottom w:val="none" w:sz="0" w:space="0" w:color="auto"/>
             </w:pBdr>
@@ -2097,6 +2458,7 @@
             </w:rPr>
           </w:pPr>
           <w:bookmarkStart w:id="4" w:name="HeaderSubject"/>
+          <w:proofErr w:type="spellStart"/>
           <w:r>
             <w:rPr>
               <w:lang w:val="nl-BE"/>
@@ -2104,13 +2466,14 @@
             <w:t>HeaderSubject</w:t>
           </w:r>
           <w:bookmarkEnd w:id="4"/>
+          <w:proofErr w:type="spellEnd"/>
         </w:p>
       </w:tc>
     </w:tr>
   </w:tbl>
   <w:p>
     <w:pPr>
-      <w:pStyle w:val="Header"/>
+      <w:pStyle w:val="En-tte"/>
       <w:rPr>
         <w:lang w:val="nl-BE"/>
       </w:rPr>
@@ -2120,10 +2483,10 @@
 </file>
 
 <file path=word/header2.xml><?xml version="1.0" encoding="utf-8"?>
-<w:hdr xmlns:wpc="http://schemas.microsoft.com/office/word/2010/wordprocessingCanvas" xmlns:mc="http://schemas.openxmlformats.org/markup-compatibility/2006" xmlns:o="urn:schemas-microsoft-com:office:office" xmlns:r="http://schemas.openxmlformats.org/officeDocument/2006/relationships" xmlns:m="http://schemas.openxmlformats.org/officeDocument/2006/math" xmlns:v="urn:schemas-microsoft-com:vml" xmlns:wp14="http://schemas.microsoft.com/office/word/2010/wordprocessingDrawing" xmlns:wp="http://schemas.openxmlformats.org/drawingml/2006/wordprocessingDrawing" xmlns:w10="urn:schemas-microsoft-com:office:word" xmlns:w="http://schemas.openxmlformats.org/wordprocessingml/2006/main" xmlns:w14="http://schemas.microsoft.com/office/word/2010/wordml" xmlns:wpg="http://schemas.microsoft.com/office/word/2010/wordprocessingGroup" xmlns:wpi="http://schemas.microsoft.com/office/word/2010/wordprocessingInk" xmlns:wne="http://schemas.microsoft.com/office/word/2006/wordml" xmlns:wps="http://schemas.microsoft.com/office/word/2010/wordprocessingShape" mc:Ignorable="w14 wp14">
+<w:hdr xmlns:ve="http://schemas.openxmlformats.org/markup-compatibility/2006" xmlns:o="urn:schemas-microsoft-com:office:office" xmlns:r="http://schemas.openxmlformats.org/officeDocument/2006/relationships" xmlns:m="http://schemas.openxmlformats.org/officeDocument/2006/math" xmlns:v="urn:schemas-microsoft-com:vml" xmlns:wp="http://schemas.openxmlformats.org/drawingml/2006/wordprocessingDrawing" xmlns:w10="urn:schemas-microsoft-com:office:word" xmlns:w="http://schemas.openxmlformats.org/wordprocessingml/2006/main" xmlns:wne="http://schemas.microsoft.com/office/word/2006/wordml">
   <w:p>
     <w:pPr>
-      <w:pStyle w:val="Header"/>
+      <w:pStyle w:val="En-tte"/>
       <w:pBdr>
         <w:bottom w:val="none" w:sz="0" w:space="0" w:color="auto"/>
       </w:pBdr>
@@ -2139,22 +2502,16 @@
 </file>
 
 <file path=word/header3.xml><?xml version="1.0" encoding="utf-8"?>
-<w:hdr xmlns:wpc="http://schemas.microsoft.com/office/word/2010/wordprocessingCanvas" xmlns:mc="http://schemas.openxmlformats.org/markup-compatibility/2006" xmlns:o="urn:schemas-microsoft-com:office:office" xmlns:r="http://schemas.openxmlformats.org/officeDocument/2006/relationships" xmlns:m="http://schemas.openxmlformats.org/officeDocument/2006/math" xmlns:v="urn:schemas-microsoft-com:vml" xmlns:wp14="http://schemas.microsoft.com/office/word/2010/wordprocessingDrawing" xmlns:wp="http://schemas.openxmlformats.org/drawingml/2006/wordprocessingDrawing" xmlns:w10="urn:schemas-microsoft-com:office:word" xmlns:w="http://schemas.openxmlformats.org/wordprocessingml/2006/main" xmlns:w14="http://schemas.microsoft.com/office/word/2010/wordml" xmlns:wpg="http://schemas.microsoft.com/office/word/2010/wordprocessingGroup" xmlns:wpi="http://schemas.microsoft.com/office/word/2010/wordprocessingInk" xmlns:wne="http://schemas.microsoft.com/office/word/2006/wordml" xmlns:wps="http://schemas.microsoft.com/office/word/2010/wordprocessingShape" mc:Ignorable="w14 wp14">
+<w:hdr xmlns:ve="http://schemas.openxmlformats.org/markup-compatibility/2006" xmlns:o="urn:schemas-microsoft-com:office:office" xmlns:r="http://schemas.openxmlformats.org/officeDocument/2006/relationships" xmlns:m="http://schemas.openxmlformats.org/officeDocument/2006/math" xmlns:v="urn:schemas-microsoft-com:vml" xmlns:wp="http://schemas.openxmlformats.org/drawingml/2006/wordprocessingDrawing" xmlns:w10="urn:schemas-microsoft-com:office:word" xmlns:w="http://schemas.openxmlformats.org/wordprocessingml/2006/main" xmlns:wne="http://schemas.microsoft.com/office/word/2006/wordml">
   <w:tbl>
     <w:tblPr>
-      <w:tblStyle w:val="TableGrid"/>
       <w:tblpPr w:leftFromText="180" w:rightFromText="180" w:vertAnchor="text" w:tblpY="1"/>
       <w:tblOverlap w:val="never"/>
       <w:tblW w:w="9270" w:type="dxa"/>
       <w:tblBorders>
-        <w:top w:val="none" w:sz="0" w:space="0" w:color="auto"/>
-        <w:left w:val="none" w:sz="0" w:space="0" w:color="auto"/>
         <w:bottom w:val="single" w:sz="6" w:space="0" w:color="auto"/>
-        <w:right w:val="none" w:sz="0" w:space="0" w:color="auto"/>
-        <w:insideH w:val="none" w:sz="0" w:space="0" w:color="auto"/>
-        <w:insideV w:val="none" w:sz="0" w:space="0" w:color="auto"/>
       </w:tblBorders>
-      <w:tblLook w:val="01E0" w:firstRow="1" w:lastRow="1" w:firstColumn="1" w:lastColumn="1" w:noHBand="0" w:noVBand="0"/>
+      <w:tblLook w:val="01E0"/>
     </w:tblPr>
     <w:tblGrid>
       <w:gridCol w:w="4626"/>
@@ -2167,7 +2524,7 @@
         </w:tcPr>
         <w:p>
           <w:pPr>
-            <w:pStyle w:val="Header"/>
+            <w:pStyle w:val="En-tte"/>
             <w:pBdr>
               <w:bottom w:val="none" w:sz="0" w:space="0" w:color="auto"/>
             </w:pBdr>
@@ -2212,7 +2569,7 @@
         </w:tcPr>
         <w:p>
           <w:pPr>
-            <w:pStyle w:val="Header"/>
+            <w:pStyle w:val="En-tte"/>
             <w:pBdr>
               <w:bottom w:val="none" w:sz="0" w:space="0" w:color="auto"/>
             </w:pBdr>
@@ -2221,17 +2578,39 @@
               <w:lang w:val="fr-BE"/>
             </w:rPr>
           </w:pPr>
-          <w:bookmarkStart w:id="18" w:name="HeaderSubject2"/>
+          <w:bookmarkStart w:id="49" w:name="HeaderSubject2"/>
           <w:r>
             <w:rPr>
               <w:lang w:val="fr-BE"/>
             </w:rPr>
-            <w:t xml:space="preserve">Doc ref.: </w:t>
+            <w:t xml:space="preserve">Doc </w:t>
+          </w:r>
+          <w:proofErr w:type="spellStart"/>
+          <w:proofErr w:type="gramStart"/>
+          <w:r>
+            <w:rPr>
+              <w:lang w:val="fr-BE"/>
+            </w:rPr>
+            <w:t>ref</w:t>
+          </w:r>
+          <w:proofErr w:type="spellEnd"/>
+          <w:r>
+            <w:rPr>
+              <w:lang w:val="fr-BE"/>
+            </w:rPr>
+            <w:t>.:</w:t>
+          </w:r>
+          <w:proofErr w:type="gramEnd"/>
+          <w:r>
+            <w:rPr>
+              <w:lang w:val="fr-BE"/>
+            </w:rPr>
+            <w:t xml:space="preserve"> </w:t>
           </w:r>
         </w:p>
         <w:p>
           <w:pPr>
-            <w:pStyle w:val="Header"/>
+            <w:pStyle w:val="En-tte"/>
             <w:pBdr>
               <w:bottom w:val="none" w:sz="0" w:space="0" w:color="auto"/>
             </w:pBdr>
@@ -2249,7 +2628,7 @@
         </w:p>
         <w:p>
           <w:pPr>
-            <w:pStyle w:val="Header"/>
+            <w:pStyle w:val="En-tte"/>
             <w:pBdr>
               <w:bottom w:val="none" w:sz="0" w:space="0" w:color="auto"/>
             </w:pBdr>
@@ -2267,7 +2646,7 @@
         </w:p>
         <w:p>
           <w:pPr>
-            <w:pStyle w:val="Header"/>
+            <w:pStyle w:val="En-tte"/>
             <w:pBdr>
               <w:bottom w:val="none" w:sz="0" w:space="0" w:color="auto"/>
             </w:pBdr>
@@ -2280,16 +2659,30 @@
             <w:rPr>
               <w:lang w:val="fr-BE"/>
             </w:rPr>
-            <w:t>Doc id: C130606/FDO/fdo/003</w:t>
+            <w:t>Doc id: C130606/FDO/</w:t>
           </w:r>
-          <w:bookmarkEnd w:id="18"/>
+          <w:proofErr w:type="spellStart"/>
+          <w:r>
+            <w:rPr>
+              <w:lang w:val="fr-BE"/>
+            </w:rPr>
+            <w:t>fdo</w:t>
+          </w:r>
+          <w:proofErr w:type="spellEnd"/>
+          <w:r>
+            <w:rPr>
+              <w:lang w:val="fr-BE"/>
+            </w:rPr>
+            <w:t>/003</w:t>
+          </w:r>
+          <w:bookmarkEnd w:id="49"/>
         </w:p>
       </w:tc>
     </w:tr>
   </w:tbl>
   <w:p>
     <w:pPr>
-      <w:pStyle w:val="Header"/>
+      <w:pStyle w:val="En-tte"/>
       <w:pBdr>
         <w:bottom w:val="none" w:sz="0" w:space="0" w:color="auto"/>
       </w:pBdr>
@@ -2303,7 +2696,7 @@
 </file>
 
 <file path=word/numbering.xml><?xml version="1.0" encoding="utf-8"?>
-<w:numbering xmlns:wpc="http://schemas.microsoft.com/office/word/2010/wordprocessingCanvas" xmlns:mc="http://schemas.openxmlformats.org/markup-compatibility/2006" xmlns:o="urn:schemas-microsoft-com:office:office" xmlns:r="http://schemas.openxmlformats.org/officeDocument/2006/relationships" xmlns:m="http://schemas.openxmlformats.org/officeDocument/2006/math" xmlns:v="urn:schemas-microsoft-com:vml" xmlns:wp14="http://schemas.microsoft.com/office/word/2010/wordprocessingDrawing" xmlns:wp="http://schemas.openxmlformats.org/drawingml/2006/wordprocessingDrawing" xmlns:w10="urn:schemas-microsoft-com:office:word" xmlns:w="http://schemas.openxmlformats.org/wordprocessingml/2006/main" xmlns:w14="http://schemas.microsoft.com/office/word/2010/wordml" xmlns:wpg="http://schemas.microsoft.com/office/word/2010/wordprocessingGroup" xmlns:wpi="http://schemas.microsoft.com/office/word/2010/wordprocessingInk" xmlns:wne="http://schemas.microsoft.com/office/word/2006/wordml" xmlns:wps="http://schemas.microsoft.com/office/word/2010/wordprocessingShape" mc:Ignorable="w14 wp14">
+<w:numbering xmlns:ve="http://schemas.openxmlformats.org/markup-compatibility/2006" xmlns:o="urn:schemas-microsoft-com:office:office" xmlns:r="http://schemas.openxmlformats.org/officeDocument/2006/relationships" xmlns:m="http://schemas.openxmlformats.org/officeDocument/2006/math" xmlns:v="urn:schemas-microsoft-com:vml" xmlns:wp="http://schemas.openxmlformats.org/drawingml/2006/wordprocessingDrawing" xmlns:w10="urn:schemas-microsoft-com:office:word" xmlns:w="http://schemas.openxmlformats.org/wordprocessingml/2006/main" xmlns:wne="http://schemas.microsoft.com/office/word/2006/wordml">
   <w:abstractNum w:abstractNumId="0">
     <w:nsid w:val="FFFFFF7E"/>
     <w:multiLevelType w:val="singleLevel"/>
@@ -2311,7 +2704,7 @@
     <w:lvl w:ilvl="0">
       <w:start w:val="1"/>
       <w:numFmt w:val="decimal"/>
-      <w:pStyle w:val="ListNumber3"/>
+      <w:pStyle w:val="Listenumros3"/>
       <w:lvlText w:val="%1."/>
       <w:lvlJc w:val="left"/>
       <w:pPr>
@@ -2329,7 +2722,7 @@
     <w:lvl w:ilvl="0">
       <w:start w:val="1"/>
       <w:numFmt w:val="decimal"/>
-      <w:pStyle w:val="ListNumber2"/>
+      <w:pStyle w:val="Listenumros2"/>
       <w:lvlText w:val="%1."/>
       <w:lvlJc w:val="left"/>
       <w:pPr>
@@ -2347,7 +2740,7 @@
     <w:lvl w:ilvl="0">
       <w:start w:val="1"/>
       <w:numFmt w:val="bullet"/>
-      <w:pStyle w:val="ListBullet3"/>
+      <w:pStyle w:val="Listepuces3"/>
       <w:lvlText w:val=""/>
       <w:lvlJc w:val="left"/>
       <w:pPr>
@@ -2368,7 +2761,7 @@
     <w:lvl w:ilvl="0">
       <w:start w:val="1"/>
       <w:numFmt w:val="bullet"/>
-      <w:pStyle w:val="ListBullet2"/>
+      <w:pStyle w:val="Listepuces2"/>
       <w:lvlText w:val=""/>
       <w:lvlJc w:val="left"/>
       <w:pPr>
@@ -2389,7 +2782,7 @@
     <w:lvl w:ilvl="0">
       <w:start w:val="1"/>
       <w:numFmt w:val="decimal"/>
-      <w:pStyle w:val="ListNumber"/>
+      <w:pStyle w:val="Listenumros"/>
       <w:lvlText w:val="%1."/>
       <w:lvlJc w:val="left"/>
       <w:pPr>
@@ -2407,7 +2800,7 @@
     <w:lvl w:ilvl="0">
       <w:start w:val="1"/>
       <w:numFmt w:val="bullet"/>
-      <w:pStyle w:val="ListBullet"/>
+      <w:pStyle w:val="Listepuces"/>
       <w:lvlText w:val=""/>
       <w:lvlJc w:val="left"/>
       <w:pPr>
@@ -2428,7 +2821,7 @@
     <w:lvl w:ilvl="0">
       <w:start w:val="1"/>
       <w:numFmt w:val="decimal"/>
-      <w:pStyle w:val="Heading1"/>
+      <w:pStyle w:val="Titre1"/>
       <w:lvlText w:val="%1"/>
       <w:lvlJc w:val="left"/>
       <w:pPr>
@@ -2441,7 +2834,7 @@
     <w:lvl w:ilvl="1">
       <w:start w:val="1"/>
       <w:numFmt w:val="decimal"/>
-      <w:pStyle w:val="Heading2"/>
+      <w:pStyle w:val="Titre2"/>
       <w:lvlText w:val="%1.%2"/>
       <w:lvlJc w:val="left"/>
       <w:pPr>
@@ -2454,7 +2847,7 @@
     <w:lvl w:ilvl="2">
       <w:start w:val="1"/>
       <w:numFmt w:val="decimal"/>
-      <w:pStyle w:val="Heading3"/>
+      <w:pStyle w:val="Titre3"/>
       <w:lvlText w:val="%1.%2.%3"/>
       <w:lvlJc w:val="left"/>
       <w:pPr>
@@ -2467,7 +2860,7 @@
     <w:lvl w:ilvl="3">
       <w:start w:val="1"/>
       <w:numFmt w:val="decimal"/>
-      <w:pStyle w:val="Heading4"/>
+      <w:pStyle w:val="Titre4"/>
       <w:lvlText w:val="%1.%2.%3.%4"/>
       <w:lvlJc w:val="left"/>
       <w:pPr>
@@ -2480,7 +2873,7 @@
     <w:lvl w:ilvl="4">
       <w:start w:val="1"/>
       <w:numFmt w:val="decimal"/>
-      <w:pStyle w:val="Heading5"/>
+      <w:pStyle w:val="Titre5"/>
       <w:lvlText w:val="%1.%2.%3.%4.%5"/>
       <w:lvlJc w:val="left"/>
       <w:pPr>
@@ -2493,7 +2886,7 @@
     <w:lvl w:ilvl="5">
       <w:start w:val="1"/>
       <w:numFmt w:val="none"/>
-      <w:pStyle w:val="Heading6"/>
+      <w:pStyle w:val="Titre6"/>
       <w:suff w:val="nothing"/>
       <w:lvlText w:val=""/>
       <w:lvlJc w:val="left"/>
@@ -2504,7 +2897,7 @@
     <w:lvl w:ilvl="6">
       <w:start w:val="1"/>
       <w:numFmt w:val="none"/>
-      <w:pStyle w:val="Heading7"/>
+      <w:pStyle w:val="Titre7"/>
       <w:suff w:val="nothing"/>
       <w:lvlText w:val=""/>
       <w:lvlJc w:val="left"/>
@@ -2515,7 +2908,7 @@
     <w:lvl w:ilvl="7">
       <w:start w:val="1"/>
       <w:numFmt w:val="none"/>
-      <w:pStyle w:val="Heading8"/>
+      <w:pStyle w:val="Titre8"/>
       <w:suff w:val="nothing"/>
       <w:lvlText w:val=""/>
       <w:lvlJc w:val="left"/>
@@ -2526,7 +2919,7 @@
     <w:lvl w:ilvl="8">
       <w:start w:val="1"/>
       <w:numFmt w:val="none"/>
-      <w:pStyle w:val="Heading9"/>
+      <w:pStyle w:val="Titre9"/>
       <w:suff w:val="nothing"/>
       <w:lvlText w:val=""/>
       <w:lvlJc w:val="left"/>
@@ -3790,12 +4183,12 @@
 </file>
 
 <file path=word/styles.xml><?xml version="1.0" encoding="utf-8"?>
-<w:styles xmlns:mc="http://schemas.openxmlformats.org/markup-compatibility/2006" xmlns:r="http://schemas.openxmlformats.org/officeDocument/2006/relationships" xmlns:w="http://schemas.openxmlformats.org/wordprocessingml/2006/main" xmlns:w14="http://schemas.microsoft.com/office/word/2010/wordml" mc:Ignorable="w14">
+<w:styles xmlns:r="http://schemas.openxmlformats.org/officeDocument/2006/relationships" xmlns:w="http://schemas.openxmlformats.org/wordprocessingml/2006/main">
   <w:docDefaults>
     <w:rPrDefault>
       <w:rPr>
         <w:rFonts w:ascii="Times New Roman" w:eastAsia="Times New Roman" w:hAnsi="Times New Roman" w:cs="Times New Roman"/>
-        <w:lang w:val="nl-BE" w:eastAsia="nl-BE" w:bidi="ar-SA"/>
+        <w:lang w:val="fr-BE" w:eastAsia="fr-BE" w:bidi="ar-SA"/>
       </w:rPr>
     </w:rPrDefault>
     <w:pPrDefault/>
@@ -3942,10 +4335,10 @@
       <w:lang w:val="fr-FR" w:eastAsia="nl-NL"/>
     </w:rPr>
   </w:style>
-  <w:style w:type="paragraph" w:styleId="Heading1">
+  <w:style w:type="paragraph" w:styleId="Titre1">
     <w:name w:val="heading 1"/>
     <w:basedOn w:val="Normal"/>
-    <w:next w:val="BodyText"/>
+    <w:next w:val="Corpsdetexte"/>
     <w:qFormat/>
     <w:rsid w:val="00721F4B"/>
     <w:pPr>
@@ -3968,10 +4361,10 @@
       <w:sz w:val="32"/>
     </w:rPr>
   </w:style>
-  <w:style w:type="paragraph" w:styleId="Heading2">
+  <w:style w:type="paragraph" w:styleId="Titre2">
     <w:name w:val="heading 2"/>
     <w:basedOn w:val="Normal"/>
-    <w:next w:val="BodyText"/>
+    <w:next w:val="Corpsdetexte"/>
     <w:qFormat/>
     <w:rsid w:val="00721F4B"/>
     <w:pPr>
@@ -3995,10 +4388,10 @@
       <w:sz w:val="24"/>
     </w:rPr>
   </w:style>
-  <w:style w:type="paragraph" w:styleId="Heading3">
+  <w:style w:type="paragraph" w:styleId="Titre3">
     <w:name w:val="heading 3"/>
     <w:basedOn w:val="Normal"/>
-    <w:next w:val="BodyText"/>
+    <w:next w:val="Corpsdetexte"/>
     <w:qFormat/>
     <w:rsid w:val="00721F4B"/>
     <w:pPr>
@@ -4021,10 +4414,10 @@
       <w:sz w:val="22"/>
     </w:rPr>
   </w:style>
-  <w:style w:type="paragraph" w:styleId="Heading4">
+  <w:style w:type="paragraph" w:styleId="Titre4">
     <w:name w:val="heading 4"/>
     <w:basedOn w:val="Normal"/>
-    <w:next w:val="BodyText"/>
+    <w:next w:val="Corpsdetexte"/>
     <w:qFormat/>
     <w:rsid w:val="00721F4B"/>
     <w:pPr>
@@ -4048,11 +4441,12 @@
       <w:sz w:val="22"/>
     </w:rPr>
   </w:style>
-  <w:style w:type="paragraph" w:styleId="Heading5">
+  <w:style w:type="paragraph" w:styleId="Titre5">
     <w:name w:val="heading 5"/>
     <w:basedOn w:val="Normal"/>
-    <w:next w:val="BodyText"/>
+    <w:next w:val="Corpsdetexte"/>
     <w:qFormat/>
+    <w:rsid w:val="001C2B85"/>
     <w:pPr>
       <w:numPr>
         <w:ilvl w:val="4"/>
@@ -4071,10 +4465,10 @@
       <w:i/>
     </w:rPr>
   </w:style>
-  <w:style w:type="paragraph" w:styleId="Heading6">
+  <w:style w:type="paragraph" w:styleId="Titre6">
     <w:name w:val="heading 6"/>
     <w:basedOn w:val="Normal"/>
-    <w:next w:val="BodyText"/>
+    <w:next w:val="Corpsdetexte"/>
     <w:qFormat/>
     <w:rsid w:val="00721F4B"/>
     <w:pPr>
@@ -4092,10 +4486,10 @@
       <w:sz w:val="22"/>
     </w:rPr>
   </w:style>
-  <w:style w:type="paragraph" w:styleId="Heading7">
+  <w:style w:type="paragraph" w:styleId="Titre7">
     <w:name w:val="heading 7"/>
     <w:basedOn w:val="Normal"/>
-    <w:next w:val="BodyText"/>
+    <w:next w:val="Corpsdetexte"/>
     <w:qFormat/>
     <w:rsid w:val="00721F4B"/>
     <w:pPr>
@@ -4115,11 +4509,12 @@
       <w:sz w:val="22"/>
     </w:rPr>
   </w:style>
-  <w:style w:type="paragraph" w:styleId="Heading8">
+  <w:style w:type="paragraph" w:styleId="Titre8">
     <w:name w:val="heading 8"/>
     <w:basedOn w:val="Normal"/>
-    <w:next w:val="BodyText"/>
+    <w:next w:val="Corpsdetexte"/>
     <w:qFormat/>
+    <w:rsid w:val="001C2B85"/>
     <w:pPr>
       <w:keepNext/>
       <w:keepLines/>
@@ -4134,11 +4529,12 @@
       <w:b/>
     </w:rPr>
   </w:style>
-  <w:style w:type="paragraph" w:styleId="Heading9">
+  <w:style w:type="paragraph" w:styleId="Titre9">
     <w:name w:val="heading 9"/>
     <w:basedOn w:val="Normal"/>
-    <w:next w:val="BodyText"/>
+    <w:next w:val="Corpsdetexte"/>
     <w:qFormat/>
+    <w:rsid w:val="001C2B85"/>
     <w:pPr>
       <w:keepNext/>
       <w:keepLines/>
@@ -4154,17 +4550,18 @@
       <w:i/>
     </w:rPr>
   </w:style>
-  <w:style w:type="character" w:default="1" w:styleId="DefaultParagraphFont">
+  <w:style w:type="character" w:default="1" w:styleId="Policepardfaut">
     <w:name w:val="Default Paragraph Font"/>
     <w:uiPriority w:val="1"/>
     <w:semiHidden/>
     <w:unhideWhenUsed/>
   </w:style>
-  <w:style w:type="table" w:default="1" w:styleId="TableNormal">
+  <w:style w:type="table" w:default="1" w:styleId="TableauNormal">
     <w:name w:val="Normal Table"/>
     <w:uiPriority w:val="99"/>
     <w:semiHidden/>
     <w:unhideWhenUsed/>
+    <w:qFormat/>
     <w:tblPr>
       <w:tblInd w:w="0" w:type="dxa"/>
       <w:tblCellMar>
@@ -4175,7 +4572,7 @@
       </w:tblCellMar>
     </w:tblPr>
   </w:style>
-  <w:style w:type="numbering" w:default="1" w:styleId="NoList">
+  <w:style w:type="numbering" w:default="1" w:styleId="Aucuneliste">
     <w:name w:val="No List"/>
     <w:uiPriority w:val="99"/>
     <w:semiHidden/>
@@ -4184,7 +4581,8 @@
   <w:style w:type="paragraph" w:customStyle="1" w:styleId="HeadingBase">
     <w:name w:val="Heading Base"/>
     <w:basedOn w:val="Normal"/>
-    <w:next w:val="BodyText"/>
+    <w:next w:val="Corpsdetexte"/>
+    <w:rsid w:val="001C2B85"/>
     <w:pPr>
       <w:keepNext/>
       <w:tabs>
@@ -4197,24 +4595,27 @@
       <w:b/>
     </w:rPr>
   </w:style>
-  <w:style w:type="paragraph" w:styleId="BodyText">
+  <w:style w:type="paragraph" w:styleId="Corpsdetexte">
     <w:name w:val="Body Text"/>
     <w:basedOn w:val="Normal"/>
+    <w:rsid w:val="001C2B85"/>
     <w:pPr>
       <w:spacing w:after="120"/>
     </w:pPr>
   </w:style>
-  <w:style w:type="character" w:styleId="EndnoteReference">
+  <w:style w:type="character" w:styleId="Appeldenotedefin">
     <w:name w:val="endnote reference"/>
     <w:semiHidden/>
+    <w:rsid w:val="001C2B85"/>
     <w:rPr>
       <w:vertAlign w:val="superscript"/>
     </w:rPr>
   </w:style>
-  <w:style w:type="paragraph" w:styleId="EndnoteText">
+  <w:style w:type="paragraph" w:styleId="Notedefin">
     <w:name w:val="endnote text"/>
     <w:basedOn w:val="Normal"/>
     <w:semiHidden/>
+    <w:rsid w:val="001C2B85"/>
     <w:pPr>
       <w:tabs>
         <w:tab w:val="left" w:pos="187"/>
@@ -4223,9 +4624,10 @@
       <w:ind w:left="187" w:hanging="187"/>
     </w:pPr>
   </w:style>
-  <w:style w:type="paragraph" w:styleId="Footer">
+  <w:style w:type="paragraph" w:styleId="Pieddepage">
     <w:name w:val="footer"/>
     <w:basedOn w:val="Normal"/>
+    <w:rsid w:val="001C2B85"/>
     <w:pPr>
       <w:keepLines/>
       <w:pBdr>
@@ -4239,17 +4641,19 @@
       <w:sz w:val="16"/>
     </w:rPr>
   </w:style>
-  <w:style w:type="character" w:styleId="FootnoteReference">
+  <w:style w:type="character" w:styleId="Appelnotedebasdep">
     <w:name w:val="footnote reference"/>
     <w:semiHidden/>
+    <w:rsid w:val="001C2B85"/>
     <w:rPr>
       <w:vertAlign w:val="superscript"/>
     </w:rPr>
   </w:style>
-  <w:style w:type="paragraph" w:styleId="FootnoteText">
+  <w:style w:type="paragraph" w:styleId="Notedebasdepage">
     <w:name w:val="footnote text"/>
     <w:basedOn w:val="Normal"/>
     <w:semiHidden/>
+    <w:rsid w:val="001C2B85"/>
     <w:pPr>
       <w:tabs>
         <w:tab w:val="left" w:pos="187"/>
@@ -4258,9 +4662,10 @@
       <w:ind w:left="187" w:hanging="187"/>
     </w:pPr>
   </w:style>
-  <w:style w:type="paragraph" w:styleId="Header">
+  <w:style w:type="paragraph" w:styleId="En-tte">
     <w:name w:val="header"/>
     <w:basedOn w:val="Normal"/>
+    <w:rsid w:val="001C2B85"/>
     <w:pPr>
       <w:keepLines/>
       <w:pBdr>
@@ -4275,17 +4680,19 @@
       <w:sz w:val="16"/>
     </w:rPr>
   </w:style>
-  <w:style w:type="paragraph" w:styleId="List">
+  <w:style w:type="paragraph" w:styleId="Liste">
     <w:name w:val="List"/>
-    <w:basedOn w:val="BodyText"/>
+    <w:basedOn w:val="Corpsdetexte"/>
+    <w:rsid w:val="001C2B85"/>
     <w:pPr>
       <w:spacing w:before="60" w:after="60"/>
       <w:ind w:left="284" w:hanging="284"/>
     </w:pPr>
   </w:style>
-  <w:style w:type="paragraph" w:styleId="List2">
+  <w:style w:type="paragraph" w:styleId="Liste2">
     <w:name w:val="List 2"/>
-    <w:basedOn w:val="List"/>
+    <w:basedOn w:val="Liste"/>
+    <w:rsid w:val="001C2B85"/>
     <w:pPr>
       <w:ind w:firstLine="284"/>
     </w:pPr>
@@ -4293,7 +4700,8 @@
   <w:style w:type="paragraph" w:customStyle="1" w:styleId="Enclosure">
     <w:name w:val="Enclosure"/>
     <w:basedOn w:val="Normal"/>
-    <w:next w:val="BodyText"/>
+    <w:next w:val="Corpsdetexte"/>
+    <w:rsid w:val="001C2B85"/>
     <w:pPr>
       <w:tabs>
         <w:tab w:val="left" w:pos="993"/>
@@ -4302,9 +4710,10 @@
       <w:ind w:left="992" w:hanging="992"/>
     </w:pPr>
   </w:style>
-  <w:style w:type="paragraph" w:styleId="ListBullet">
+  <w:style w:type="paragraph" w:styleId="Listepuces">
     <w:name w:val="List Bullet"/>
     <w:basedOn w:val="Normal"/>
+    <w:rsid w:val="001C2B85"/>
     <w:pPr>
       <w:numPr>
         <w:numId w:val="17"/>
@@ -4316,9 +4725,10 @@
       <w:ind w:left="284" w:hanging="284"/>
     </w:pPr>
   </w:style>
-  <w:style w:type="paragraph" w:styleId="ListBullet2">
+  <w:style w:type="paragraph" w:styleId="Listepuces2">
     <w:name w:val="List Bullet 2"/>
     <w:basedOn w:val="Normal"/>
+    <w:rsid w:val="001C2B85"/>
     <w:pPr>
       <w:numPr>
         <w:numId w:val="18"/>
@@ -4330,9 +4740,10 @@
       <w:ind w:left="568" w:hanging="284"/>
     </w:pPr>
   </w:style>
-  <w:style w:type="paragraph" w:styleId="ListBullet3">
+  <w:style w:type="paragraph" w:styleId="Listepuces3">
     <w:name w:val="List Bullet 3"/>
     <w:basedOn w:val="Normal"/>
+    <w:rsid w:val="001C2B85"/>
     <w:pPr>
       <w:numPr>
         <w:numId w:val="19"/>
@@ -4345,16 +4756,18 @@
       <w:ind w:left="851" w:hanging="284"/>
     </w:pPr>
   </w:style>
-  <w:style w:type="character" w:styleId="PageNumber">
+  <w:style w:type="character" w:styleId="Numrodepage">
     <w:name w:val="page number"/>
+    <w:rsid w:val="001C2B85"/>
   </w:style>
   <w:style w:type="character" w:customStyle="1" w:styleId="Superscript">
     <w:name w:val="Superscript"/>
+    <w:rsid w:val="001C2B85"/>
     <w:rPr>
       <w:vertAlign w:val="superscript"/>
     </w:rPr>
   </w:style>
-  <w:style w:type="paragraph" w:styleId="TOC1">
+  <w:style w:type="paragraph" w:styleId="TM1">
     <w:name w:val="toc 1"/>
     <w:basedOn w:val="TOCBase"/>
     <w:uiPriority w:val="39"/>
@@ -4372,10 +4785,11 @@
       <w:sz w:val="22"/>
     </w:rPr>
   </w:style>
-  <w:style w:type="paragraph" w:styleId="TOC2">
+  <w:style w:type="paragraph" w:styleId="TM2">
     <w:name w:val="toc 2"/>
     <w:basedOn w:val="Normal"/>
     <w:uiPriority w:val="39"/>
+    <w:rsid w:val="001C2B85"/>
     <w:pPr>
       <w:tabs>
         <w:tab w:val="left" w:pos="1134"/>
@@ -4387,10 +4801,11 @@
       <w:noProof/>
     </w:rPr>
   </w:style>
-  <w:style w:type="paragraph" w:styleId="TOC3">
+  <w:style w:type="paragraph" w:styleId="TM3">
     <w:name w:val="toc 3"/>
     <w:basedOn w:val="Normal"/>
     <w:uiPriority w:val="39"/>
+    <w:rsid w:val="001C2B85"/>
     <w:pPr>
       <w:tabs>
         <w:tab w:val="left" w:pos="1701"/>
@@ -4402,10 +4817,11 @@
       <w:noProof/>
     </w:rPr>
   </w:style>
-  <w:style w:type="paragraph" w:styleId="TOC4">
+  <w:style w:type="paragraph" w:styleId="TM4">
     <w:name w:val="toc 4"/>
     <w:basedOn w:val="Normal"/>
     <w:semiHidden/>
+    <w:rsid w:val="001C2B85"/>
     <w:pPr>
       <w:tabs>
         <w:tab w:val="left" w:pos="1985"/>
@@ -4417,10 +4833,11 @@
       <w:noProof/>
     </w:rPr>
   </w:style>
-  <w:style w:type="paragraph" w:styleId="TOC5">
+  <w:style w:type="paragraph" w:styleId="TM5">
     <w:name w:val="toc 5"/>
     <w:basedOn w:val="Normal"/>
     <w:semiHidden/>
+    <w:rsid w:val="001C2B85"/>
     <w:pPr>
       <w:tabs>
         <w:tab w:val="left" w:pos="2268"/>
@@ -4435,6 +4852,7 @@
   <w:style w:type="paragraph" w:customStyle="1" w:styleId="TOCBase">
     <w:name w:val="TOC Base"/>
     <w:basedOn w:val="Normal"/>
+    <w:rsid w:val="001C2B85"/>
     <w:pPr>
       <w:tabs>
         <w:tab w:val="right" w:pos="9072"/>
@@ -4516,16 +4934,17 @@
   </w:style>
   <w:style w:type="paragraph" w:customStyle="1" w:styleId="MSHeading">
     <w:name w:val="MS Heading"/>
-    <w:basedOn w:val="Heading1"/>
-    <w:next w:val="BodyText"/>
+    <w:basedOn w:val="Titre1"/>
+    <w:next w:val="Corpsdetexte"/>
+    <w:rsid w:val="001C2B85"/>
     <w:pPr>
       <w:outlineLvl w:val="9"/>
     </w:pPr>
   </w:style>
   <w:style w:type="paragraph" w:customStyle="1" w:styleId="AnnexHeading">
     <w:name w:val="Annex Heading"/>
-    <w:basedOn w:val="Heading1"/>
-    <w:next w:val="BodyText"/>
+    <w:basedOn w:val="Titre1"/>
+    <w:next w:val="Corpsdetexte"/>
     <w:rsid w:val="00F776AE"/>
     <w:pPr>
       <w:numPr>
@@ -4534,7 +4953,7 @@
       <w:outlineLvl w:val="9"/>
     </w:pPr>
   </w:style>
-  <w:style w:type="paragraph" w:styleId="TOCHeading">
+  <w:style w:type="paragraph" w:styleId="En-ttedetabledesmatires">
     <w:name w:val="TOC Heading"/>
     <w:basedOn w:val="Normal"/>
     <w:qFormat/>
@@ -4550,12 +4969,13 @@
   </w:style>
   <w:style w:type="paragraph" w:customStyle="1" w:styleId="TOCAnnexes">
     <w:name w:val="TOC Annexes"/>
-    <w:basedOn w:val="TOC1"/>
+    <w:basedOn w:val="TM1"/>
     <w:rsid w:val="00721F4B"/>
   </w:style>
   <w:style w:type="paragraph" w:customStyle="1" w:styleId="TOCAnnex2">
     <w:name w:val="TOC Annex 2"/>
-    <w:basedOn w:val="BodyText"/>
+    <w:basedOn w:val="Corpsdetexte"/>
+    <w:rsid w:val="001C2B85"/>
     <w:pPr>
       <w:spacing w:after="0"/>
       <w:ind w:left="851"/>
@@ -4563,39 +4983,44 @@
   </w:style>
   <w:style w:type="paragraph" w:customStyle="1" w:styleId="BodyTable">
     <w:name w:val="Body Table"/>
-    <w:basedOn w:val="BodyText"/>
+    <w:basedOn w:val="Corpsdetexte"/>
+    <w:rsid w:val="001C2B85"/>
     <w:pPr>
       <w:spacing w:after="0"/>
     </w:pPr>
   </w:style>
-  <w:style w:type="paragraph" w:styleId="ListContinue">
+  <w:style w:type="paragraph" w:styleId="Listecontinue">
     <w:name w:val="List Continue"/>
     <w:basedOn w:val="Normal"/>
+    <w:rsid w:val="001C2B85"/>
     <w:pPr>
       <w:spacing w:after="120"/>
       <w:ind w:left="284"/>
     </w:pPr>
   </w:style>
-  <w:style w:type="paragraph" w:styleId="ListContinue2">
+  <w:style w:type="paragraph" w:styleId="Listecontinue2">
     <w:name w:val="List Continue 2"/>
     <w:basedOn w:val="Normal"/>
+    <w:rsid w:val="001C2B85"/>
     <w:pPr>
       <w:spacing w:after="120"/>
       <w:ind w:left="567"/>
     </w:pPr>
   </w:style>
-  <w:style w:type="paragraph" w:styleId="ListContinue3">
+  <w:style w:type="paragraph" w:styleId="Listecontinue3">
     <w:name w:val="List Continue 3"/>
     <w:basedOn w:val="Normal"/>
+    <w:rsid w:val="001C2B85"/>
     <w:pPr>
       <w:spacing w:after="120"/>
       <w:ind w:left="851"/>
     </w:pPr>
   </w:style>
-  <w:style w:type="paragraph" w:styleId="DocumentMap">
+  <w:style w:type="paragraph" w:styleId="Explorateurdedocuments">
     <w:name w:val="Document Map"/>
     <w:basedOn w:val="Normal"/>
     <w:semiHidden/>
+    <w:rsid w:val="001C2B85"/>
     <w:pPr>
       <w:shd w:val="clear" w:color="auto" w:fill="000080"/>
     </w:pPr>
@@ -4603,9 +5028,10 @@
       <w:rFonts w:ascii="Tahoma" w:hAnsi="Tahoma"/>
     </w:rPr>
   </w:style>
-  <w:style w:type="paragraph" w:styleId="ListNumber">
+  <w:style w:type="paragraph" w:styleId="Listenumros">
     <w:name w:val="List Number"/>
     <w:basedOn w:val="Normal"/>
+    <w:rsid w:val="001C2B85"/>
     <w:pPr>
       <w:numPr>
         <w:numId w:val="20"/>
@@ -4617,9 +5043,10 @@
       <w:ind w:left="284" w:hanging="284"/>
     </w:pPr>
   </w:style>
-  <w:style w:type="paragraph" w:styleId="ListNumber2">
+  <w:style w:type="paragraph" w:styleId="Listenumros2">
     <w:name w:val="List Number 2"/>
     <w:basedOn w:val="Normal"/>
+    <w:rsid w:val="001C2B85"/>
     <w:pPr>
       <w:numPr>
         <w:numId w:val="23"/>
@@ -4627,9 +5054,10 @@
       <w:spacing w:after="120"/>
     </w:pPr>
   </w:style>
-  <w:style w:type="paragraph" w:styleId="ListNumber3">
+  <w:style w:type="paragraph" w:styleId="Listenumros3">
     <w:name w:val="List Number 3"/>
     <w:basedOn w:val="Normal"/>
+    <w:rsid w:val="001C2B85"/>
     <w:pPr>
       <w:numPr>
         <w:numId w:val="21"/>
@@ -4642,12 +5070,13 @@
       <w:ind w:left="851" w:hanging="284"/>
     </w:pPr>
   </w:style>
-  <w:style w:type="paragraph" w:styleId="TOC6">
+  <w:style w:type="paragraph" w:styleId="TM6">
     <w:name w:val="toc 6"/>
     <w:basedOn w:val="Normal"/>
     <w:next w:val="Normal"/>
     <w:autoRedefine/>
     <w:semiHidden/>
+    <w:rsid w:val="001C2B85"/>
     <w:pPr>
       <w:tabs>
         <w:tab w:val="right" w:leader="dot" w:pos="9062"/>
@@ -4658,11 +5087,12 @@
       <w:noProof/>
     </w:rPr>
   </w:style>
-  <w:style w:type="paragraph" w:styleId="Caption">
+  <w:style w:type="paragraph" w:styleId="Lgende">
     <w:name w:val="caption"/>
     <w:basedOn w:val="Normal"/>
-    <w:next w:val="BodyText"/>
+    <w:next w:val="Corpsdetexte"/>
     <w:qFormat/>
+    <w:rsid w:val="001C2B85"/>
     <w:pPr>
       <w:keepLines/>
       <w:spacing w:before="120" w:after="240"/>
@@ -4683,11 +5113,12 @@
       <w:sz w:val="28"/>
     </w:rPr>
   </w:style>
-  <w:style w:type="table" w:styleId="TableGrid">
+  <w:style w:type="table" w:styleId="Grilledutableau">
     <w:name w:val="Table Grid"/>
-    <w:basedOn w:val="TableNormal"/>
+    <w:basedOn w:val="TableauNormal"/>
     <w:rsid w:val="009D7852"/>
     <w:tblPr>
+      <w:tblInd w:w="0" w:type="dxa"/>
       <w:tblBorders>
         <w:top w:val="single" w:sz="4" w:space="0" w:color="auto"/>
         <w:left w:val="single" w:sz="4" w:space="0" w:color="auto"/>
@@ -4696,11 +5127,17 @@
         <w:insideH w:val="single" w:sz="4" w:space="0" w:color="auto"/>
         <w:insideV w:val="single" w:sz="4" w:space="0" w:color="auto"/>
       </w:tblBorders>
+      <w:tblCellMar>
+        <w:top w:w="0" w:type="dxa"/>
+        <w:left w:w="108" w:type="dxa"/>
+        <w:bottom w:w="0" w:type="dxa"/>
+        <w:right w:w="108" w:type="dxa"/>
+      </w:tblCellMar>
     </w:tblPr>
   </w:style>
-  <w:style w:type="character" w:styleId="Hyperlink">
+  <w:style w:type="character" w:styleId="Lienhypertexte">
     <w:name w:val="Hyperlink"/>
-    <w:basedOn w:val="DefaultParagraphFont"/>
+    <w:basedOn w:val="Policepardfaut"/>
     <w:uiPriority w:val="99"/>
     <w:rsid w:val="00E26561"/>
     <w:rPr>
@@ -4710,7 +5147,7 @@
   </w:style>
   <w:style w:type="numbering" w:styleId="111111">
     <w:name w:val="Outline List 2"/>
-    <w:basedOn w:val="NoList"/>
+    <w:basedOn w:val="Aucuneliste"/>
     <w:rsid w:val="00015BB1"/>
     <w:pPr>
       <w:numPr>
@@ -4718,49 +5155,49 @@
       </w:numPr>
     </w:pPr>
   </w:style>
-  <w:style w:type="character" w:styleId="CommentReference">
+  <w:style w:type="character" w:styleId="Marquedecommentaire">
     <w:name w:val="annotation reference"/>
-    <w:basedOn w:val="DefaultParagraphFont"/>
+    <w:basedOn w:val="Policepardfaut"/>
     <w:rsid w:val="003C7069"/>
     <w:rPr>
       <w:sz w:val="16"/>
       <w:szCs w:val="16"/>
     </w:rPr>
   </w:style>
-  <w:style w:type="paragraph" w:styleId="CommentText">
+  <w:style w:type="paragraph" w:styleId="Commentaire">
     <w:name w:val="annotation text"/>
     <w:basedOn w:val="Normal"/>
-    <w:link w:val="CommentTextChar"/>
+    <w:link w:val="CommentaireCar"/>
     <w:rsid w:val="003C7069"/>
     <w:rPr>
       <w:sz w:val="20"/>
     </w:rPr>
   </w:style>
-  <w:style w:type="character" w:customStyle="1" w:styleId="CommentTextChar">
-    <w:name w:val="Comment Text Char"/>
-    <w:basedOn w:val="DefaultParagraphFont"/>
-    <w:link w:val="CommentText"/>
+  <w:style w:type="character" w:customStyle="1" w:styleId="CommentaireCar">
+    <w:name w:val="Commentaire Car"/>
+    <w:basedOn w:val="Policepardfaut"/>
+    <w:link w:val="Commentaire"/>
     <w:rsid w:val="003C7069"/>
     <w:rPr>
       <w:rFonts w:ascii="Verdana" w:hAnsi="Verdana"/>
       <w:lang w:val="fr-FR" w:eastAsia="nl-NL"/>
     </w:rPr>
   </w:style>
-  <w:style w:type="paragraph" w:styleId="CommentSubject">
+  <w:style w:type="paragraph" w:styleId="Objetducommentaire">
     <w:name w:val="annotation subject"/>
-    <w:basedOn w:val="CommentText"/>
-    <w:next w:val="CommentText"/>
-    <w:link w:val="CommentSubjectChar"/>
+    <w:basedOn w:val="Commentaire"/>
+    <w:next w:val="Commentaire"/>
+    <w:link w:val="ObjetducommentaireCar"/>
     <w:rsid w:val="003C7069"/>
     <w:rPr>
       <w:b/>
       <w:bCs/>
     </w:rPr>
   </w:style>
-  <w:style w:type="character" w:customStyle="1" w:styleId="CommentSubjectChar">
-    <w:name w:val="Comment Subject Char"/>
-    <w:basedOn w:val="CommentTextChar"/>
-    <w:link w:val="CommentSubject"/>
+  <w:style w:type="character" w:customStyle="1" w:styleId="ObjetducommentaireCar">
+    <w:name w:val="Objet du commentaire Car"/>
+    <w:basedOn w:val="CommentaireCar"/>
+    <w:link w:val="Objetducommentaire"/>
     <w:rsid w:val="003C7069"/>
     <w:rPr>
       <w:rFonts w:ascii="Verdana" w:hAnsi="Verdana"/>
@@ -4769,10 +5206,10 @@
       <w:lang w:val="fr-FR" w:eastAsia="nl-NL"/>
     </w:rPr>
   </w:style>
-  <w:style w:type="paragraph" w:styleId="BalloonText">
+  <w:style w:type="paragraph" w:styleId="Textedebulles">
     <w:name w:val="Balloon Text"/>
     <w:basedOn w:val="Normal"/>
-    <w:link w:val="BalloonTextChar"/>
+    <w:link w:val="TextedebullesCar"/>
     <w:rsid w:val="003C7069"/>
     <w:rPr>
       <w:rFonts w:ascii="Tahoma" w:hAnsi="Tahoma" w:cs="Tahoma"/>
@@ -4780,10 +5217,10 @@
       <w:szCs w:val="16"/>
     </w:rPr>
   </w:style>
-  <w:style w:type="character" w:customStyle="1" w:styleId="BalloonTextChar">
-    <w:name w:val="Balloon Text Char"/>
-    <w:basedOn w:val="DefaultParagraphFont"/>
-    <w:link w:val="BalloonText"/>
+  <w:style w:type="character" w:customStyle="1" w:styleId="TextedebullesCar">
+    <w:name w:val="Texte de bulles Car"/>
+    <w:basedOn w:val="Policepardfaut"/>
+    <w:link w:val="Textedebulles"/>
     <w:rsid w:val="003C7069"/>
     <w:rPr>
       <w:rFonts w:ascii="Tahoma" w:hAnsi="Tahoma" w:cs="Tahoma"/>

</xml_diff>